<commit_message>
Updated the documentation and made minor changes in all the files
</commit_message>
<xml_diff>
--- a/Final_software_documentation_Flyaway.docx
+++ b/Final_software_documentation_Flyaway.docx
@@ -1088,65 +1088,139 @@
           <w:sz w:val="36"/>
           <w:szCs w:val="36"/>
         </w:rPr>
-        <w:t>ution Overview………………………………………..8</w:t>
-      </w:r>
-    </w:p>
-    <w:p>
-      <w:pPr>
-        <w:ind w:firstLine="720"/>
-        <w:rPr>
-          <w:rFonts w:ascii="Times New Roman" w:eastAsia="Times New Roman" w:hAnsi="Times New Roman" w:cs="Times New Roman"/>
-          <w:b/>
-        </w:rPr>
-      </w:pPr>
-      <w:r>
-        <w:rPr>
-          <w:rFonts w:ascii="Times New Roman" w:eastAsia="Times New Roman" w:hAnsi="Times New Roman" w:cs="Times New Roman"/>
-          <w:b/>
-        </w:rPr>
-        <w:t>5</w:t>
-      </w:r>
-      <w:r>
-        <w:rPr>
-          <w:rFonts w:ascii="Times New Roman" w:eastAsia="Times New Roman" w:hAnsi="Times New Roman" w:cs="Times New Roman"/>
-          <w:b/>
-        </w:rPr>
-        <w:t xml:space="preserve">.1   User Interfaces …………………………………………………………………………. </w:t>
-      </w:r>
-      <w:r>
-        <w:rPr>
-          <w:rFonts w:ascii="Times New Roman" w:eastAsia="Times New Roman" w:hAnsi="Times New Roman" w:cs="Times New Roman"/>
-          <w:b/>
-        </w:rPr>
-        <w:t>…</w:t>
-      </w:r>
-      <w:r>
-        <w:rPr>
-          <w:rFonts w:ascii="Times New Roman" w:eastAsia="Times New Roman" w:hAnsi="Times New Roman" w:cs="Times New Roman"/>
-          <w:b/>
-        </w:rPr>
-        <w:t xml:space="preserve"> 8</w:t>
-      </w:r>
-    </w:p>
-    <w:p>
-      <w:pPr>
+        <w:t>ution Overview……</w:t>
+      </w:r>
+      <w:bookmarkStart w:id="2" w:name="_GoBack"/>
+      <w:bookmarkEnd w:id="2"/>
+      <w:r>
         <w:rPr>
           <w:rFonts w:ascii="Times New Roman" w:eastAsia="Times New Roman" w:hAnsi="Times New Roman" w:cs="Times New Roman"/>
           <w:b/>
           <w:sz w:val="36"/>
           <w:szCs w:val="36"/>
         </w:rPr>
-      </w:pPr>
-      <w:proofErr w:type="gramStart"/>
-      <w:r>
+        <w:t>…………………………………..8</w:t>
+      </w:r>
+    </w:p>
+    <w:p>
+      <w:pPr>
+        <w:ind w:firstLine="720"/>
+        <w:rPr>
+          <w:rFonts w:ascii="Times New Roman" w:eastAsia="Times New Roman" w:hAnsi="Times New Roman" w:cs="Times New Roman"/>
+          <w:b/>
+        </w:rPr>
+      </w:pPr>
+      <w:r>
+        <w:rPr>
+          <w:rFonts w:ascii="Times New Roman" w:eastAsia="Times New Roman" w:hAnsi="Times New Roman" w:cs="Times New Roman"/>
+          <w:b/>
+        </w:rPr>
+        <w:t>5</w:t>
+      </w:r>
+      <w:r>
+        <w:rPr>
+          <w:rFonts w:ascii="Times New Roman" w:eastAsia="Times New Roman" w:hAnsi="Times New Roman" w:cs="Times New Roman"/>
+          <w:b/>
+        </w:rPr>
+        <w:t>.1   UI for User….</w:t>
+      </w:r>
+      <w:r>
+        <w:rPr>
+          <w:rFonts w:ascii="Times New Roman" w:eastAsia="Times New Roman" w:hAnsi="Times New Roman" w:cs="Times New Roman"/>
+          <w:b/>
+        </w:rPr>
+        <w:t xml:space="preserve"> …………………………………………………………………………. </w:t>
+      </w:r>
+      <w:r>
+        <w:rPr>
+          <w:rFonts w:ascii="Times New Roman" w:eastAsia="Times New Roman" w:hAnsi="Times New Roman" w:cs="Times New Roman"/>
+          <w:b/>
+        </w:rPr>
+        <w:t>…</w:t>
+      </w:r>
+      <w:r>
+        <w:rPr>
+          <w:rFonts w:ascii="Times New Roman" w:eastAsia="Times New Roman" w:hAnsi="Times New Roman" w:cs="Times New Roman"/>
+          <w:b/>
+        </w:rPr>
+        <w:t xml:space="preserve"> 8</w:t>
+      </w:r>
+    </w:p>
+    <w:p>
+      <w:pPr>
+        <w:ind w:firstLine="720"/>
+        <w:rPr>
+          <w:rFonts w:ascii="Times New Roman" w:eastAsia="Times New Roman" w:hAnsi="Times New Roman" w:cs="Times New Roman"/>
+          <w:b/>
+        </w:rPr>
+      </w:pPr>
+      <w:r>
+        <w:rPr>
+          <w:rFonts w:ascii="Times New Roman" w:eastAsia="Times New Roman" w:hAnsi="Times New Roman" w:cs="Times New Roman"/>
+          <w:b/>
+        </w:rPr>
+        <w:t>5</w:t>
+      </w:r>
+      <w:r>
+        <w:rPr>
+          <w:rFonts w:ascii="Times New Roman" w:eastAsia="Times New Roman" w:hAnsi="Times New Roman" w:cs="Times New Roman"/>
+          <w:b/>
+        </w:rPr>
+        <w:t>.</w:t>
+      </w:r>
+      <w:r>
+        <w:rPr>
+          <w:rFonts w:ascii="Times New Roman" w:eastAsia="Times New Roman" w:hAnsi="Times New Roman" w:cs="Times New Roman"/>
+        </w:rPr>
+        <w:t>2</w:t>
+      </w:r>
+      <w:r>
+        <w:rPr>
+          <w:rFonts w:ascii="Times New Roman" w:eastAsia="Times New Roman" w:hAnsi="Times New Roman" w:cs="Times New Roman"/>
+        </w:rPr>
+        <w:t xml:space="preserve">   </w:t>
+      </w:r>
+      <w:r>
+        <w:rPr>
+          <w:rFonts w:ascii="Times New Roman" w:eastAsia="Times New Roman" w:hAnsi="Times New Roman" w:cs="Times New Roman"/>
+          <w:b/>
+        </w:rPr>
+        <w:t xml:space="preserve"> </w:t>
+      </w:r>
+      <w:r>
+        <w:rPr>
+          <w:rFonts w:ascii="Times New Roman" w:eastAsia="Times New Roman" w:hAnsi="Times New Roman" w:cs="Times New Roman"/>
+          <w:b/>
+        </w:rPr>
+        <w:t>U</w:t>
+      </w:r>
+      <w:r>
+        <w:rPr>
+          <w:rFonts w:ascii="Times New Roman" w:eastAsia="Times New Roman" w:hAnsi="Times New Roman" w:cs="Times New Roman"/>
+          <w:b/>
+        </w:rPr>
+        <w:t>I for Admin….………………………………………………………………………….13</w:t>
+      </w:r>
+    </w:p>
+    <w:p>
+      <w:pPr>
+        <w:ind w:firstLine="720"/>
+        <w:rPr>
+          <w:rFonts w:ascii="Times New Roman" w:eastAsia="Times New Roman" w:hAnsi="Times New Roman" w:cs="Times New Roman"/>
+          <w:b/>
+        </w:rPr>
+      </w:pPr>
+    </w:p>
+    <w:p>
+      <w:pPr>
         <w:rPr>
           <w:rFonts w:ascii="Times New Roman" w:eastAsia="Times New Roman" w:hAnsi="Times New Roman" w:cs="Times New Roman"/>
           <w:b/>
           <w:sz w:val="36"/>
           <w:szCs w:val="36"/>
         </w:rPr>
-        <w:t>6</w:t>
-      </w:r>
+      </w:pPr>
+      <w:proofErr w:type="gramStart"/>
       <w:r>
         <w:rPr>
           <w:rFonts w:ascii="Times New Roman" w:eastAsia="Times New Roman" w:hAnsi="Times New Roman" w:cs="Times New Roman"/>
@@ -1154,9 +1228,8 @@
           <w:sz w:val="36"/>
           <w:szCs w:val="36"/>
         </w:rPr>
-        <w:t xml:space="preserve"> .</w:t>
-      </w:r>
-      <w:proofErr w:type="gramEnd"/>
+        <w:t>6</w:t>
+      </w:r>
       <w:r>
         <w:rPr>
           <w:rFonts w:ascii="Times New Roman" w:eastAsia="Times New Roman" w:hAnsi="Times New Roman" w:cs="Times New Roman"/>
@@ -1164,9 +1237,9 @@
           <w:sz w:val="36"/>
           <w:szCs w:val="36"/>
         </w:rPr>
-        <w:t xml:space="preserve">    </w:t>
-      </w:r>
-      <w:proofErr w:type="spellStart"/>
+        <w:t xml:space="preserve"> .</w:t>
+      </w:r>
+      <w:proofErr w:type="gramEnd"/>
       <w:r>
         <w:rPr>
           <w:rFonts w:ascii="Times New Roman" w:eastAsia="Times New Roman" w:hAnsi="Times New Roman" w:cs="Times New Roman"/>
@@ -1174,8 +1247,9 @@
           <w:sz w:val="36"/>
           <w:szCs w:val="36"/>
         </w:rPr>
-        <w:t>Gi</w:t>
-      </w:r>
+        <w:t xml:space="preserve">    </w:t>
+      </w:r>
+      <w:proofErr w:type="spellStart"/>
       <w:r>
         <w:rPr>
           <w:rFonts w:ascii="Times New Roman" w:eastAsia="Times New Roman" w:hAnsi="Times New Roman" w:cs="Times New Roman"/>
@@ -1183,9 +1257,8 @@
           <w:sz w:val="36"/>
           <w:szCs w:val="36"/>
         </w:rPr>
-        <w:t>thub</w:t>
-      </w:r>
-      <w:proofErr w:type="spellEnd"/>
+        <w:t>Gi</w:t>
+      </w:r>
       <w:r>
         <w:rPr>
           <w:rFonts w:ascii="Times New Roman" w:eastAsia="Times New Roman" w:hAnsi="Times New Roman" w:cs="Times New Roman"/>
@@ -1193,7 +1266,17 @@
           <w:sz w:val="36"/>
           <w:szCs w:val="36"/>
         </w:rPr>
-        <w:t xml:space="preserve"> link……………………………………………....14</w:t>
+        <w:t>thub</w:t>
+      </w:r>
+      <w:proofErr w:type="spellEnd"/>
+      <w:r>
+        <w:rPr>
+          <w:rFonts w:ascii="Times New Roman" w:eastAsia="Times New Roman" w:hAnsi="Times New Roman" w:cs="Times New Roman"/>
+          <w:b/>
+          <w:sz w:val="36"/>
+          <w:szCs w:val="36"/>
+        </w:rPr>
+        <w:t xml:space="preserve"> link……………………………………………....17</w:t>
       </w:r>
     </w:p>
     <w:p>
@@ -3973,6 +4056,7 @@
       <w:r>
         <w:rPr>
           <w:noProof/>
+          <w:lang w:val="en-US"/>
         </w:rPr>
         <mc:AlternateContent>
           <mc:Choice Requires="wps">
@@ -4110,6 +4194,7 @@
       <w:r>
         <w:rPr>
           <w:noProof/>
+          <w:lang w:val="en-US"/>
         </w:rPr>
         <mc:AlternateContent>
           <mc:Choice Requires="wps">
@@ -4490,6 +4575,7 @@
       <w:r>
         <w:rPr>
           <w:noProof/>
+          <w:lang w:val="en-US"/>
         </w:rPr>
         <mc:AlternateContent>
           <mc:Choice Requires="wps">
@@ -4877,6 +4963,7 @@
       <w:r>
         <w:rPr>
           <w:noProof/>
+          <w:lang w:val="en-US"/>
         </w:rPr>
         <mc:AlternateContent>
           <mc:Choice Requires="wps">
@@ -5465,6 +5552,7 @@
       <w:r>
         <w:rPr>
           <w:noProof/>
+          <w:lang w:val="en-US"/>
         </w:rPr>
         <mc:AlternateContent>
           <mc:Choice Requires="wps">
@@ -5706,6 +5794,7 @@
       <w:r>
         <w:rPr>
           <w:noProof/>
+          <w:lang w:val="en-US"/>
         </w:rPr>
         <mc:AlternateContent>
           <mc:Choice Requires="wps">
@@ -5869,6 +5958,7 @@
       <w:r>
         <w:rPr>
           <w:noProof/>
+          <w:lang w:val="en-US"/>
         </w:rPr>
         <mc:AlternateContent>
           <mc:Choice Requires="wps">
@@ -6028,6 +6118,7 @@
       <w:r>
         <w:rPr>
           <w:noProof/>
+          <w:lang w:val="en-US"/>
         </w:rPr>
         <mc:AlternateContent>
           <mc:Choice Requires="wps">
@@ -6278,6 +6369,7 @@
       <w:r>
         <w:rPr>
           <w:noProof/>
+          <w:lang w:val="en-US"/>
         </w:rPr>
         <mc:AlternateContent>
           <mc:Choice Requires="wps">
@@ -6901,6 +6993,7 @@
       <w:r>
         <w:rPr>
           <w:noProof/>
+          <w:lang w:val="en-US"/>
         </w:rPr>
         <mc:AlternateContent>
           <mc:Choice Requires="wps">
@@ -7142,6 +7235,7 @@
       <w:r>
         <w:rPr>
           <w:noProof/>
+          <w:lang w:val="en-US"/>
         </w:rPr>
         <mc:AlternateContent>
           <mc:Choice Requires="wps">
@@ -7303,6 +7397,7 @@
       <w:r>
         <w:rPr>
           <w:noProof/>
+          <w:lang w:val="en-US"/>
         </w:rPr>
         <mc:AlternateContent>
           <mc:Choice Requires="wps">
@@ -7775,6 +7870,7 @@
       <w:r>
         <w:rPr>
           <w:noProof/>
+          <w:lang w:val="en-US"/>
         </w:rPr>
         <mc:AlternateContent>
           <mc:Choice Requires="wps">
@@ -8057,6 +8153,7 @@
       <w:r>
         <w:rPr>
           <w:noProof/>
+          <w:lang w:val="en-US"/>
         </w:rPr>
         <mc:AlternateContent>
           <mc:Choice Requires="wps">
@@ -8694,8 +8791,8 @@
         </w:rPr>
         <w:drawing>
           <wp:inline distT="0" distB="0" distL="0" distR="0" wp14:anchorId="5F5B8384" wp14:editId="4762D012">
-            <wp:extent cx="5943600" cy="2831465"/>
-            <wp:effectExtent l="0" t="0" r="0" b="6985"/>
+            <wp:extent cx="5938268" cy="2600325"/>
+            <wp:effectExtent l="0" t="0" r="5715" b="0"/>
             <wp:docPr id="123" name="Picture 123"/>
             <wp:cNvGraphicFramePr>
               <a:graphicFrameLocks xmlns:a="http://schemas.openxmlformats.org/drawingml/2006/main" noChangeAspect="1"/>
@@ -8716,7 +8813,7 @@
                   <pic:spPr>
                     <a:xfrm>
                       <a:off x="0" y="0"/>
-                      <a:ext cx="5943600" cy="2831465"/>
+                      <a:ext cx="5943600" cy="2602660"/>
                     </a:xfrm>
                     <a:prstGeom prst="rect">
                       <a:avLst/>
@@ -8733,6 +8830,124 @@
       <w:pPr>
         <w:rPr>
           <w:b/>
+          <w:sz w:val="36"/>
+          <w:szCs w:val="36"/>
+          <w:u w:val="single"/>
+        </w:rPr>
+      </w:pPr>
+      <w:r>
+        <w:rPr>
+          <w:b/>
+          <w:sz w:val="36"/>
+          <w:szCs w:val="36"/>
+          <w:u w:val="single"/>
+        </w:rPr>
+        <w:t>Sprint 3</w:t>
+      </w:r>
+    </w:p>
+    <w:p>
+      <w:pPr>
+        <w:rPr>
+          <w:b/>
+          <w:sz w:val="24"/>
+          <w:szCs w:val="24"/>
+        </w:rPr>
+      </w:pPr>
+      <w:r>
+        <w:rPr>
+          <w:b/>
+          <w:sz w:val="24"/>
+          <w:szCs w:val="24"/>
+        </w:rPr>
+        <w:t>In sprint 3</w:t>
+      </w:r>
+      <w:r>
+        <w:rPr>
+          <w:b/>
+          <w:sz w:val="24"/>
+          <w:szCs w:val="24"/>
+        </w:rPr>
+        <w:t xml:space="preserve"> the entire workflow with </w:t>
+      </w:r>
+      <w:proofErr w:type="spellStart"/>
+      <w:r>
+        <w:rPr>
+          <w:b/>
+          <w:sz w:val="24"/>
+          <w:szCs w:val="24"/>
+        </w:rPr>
+        <w:t>enhacement</w:t>
+      </w:r>
+      <w:proofErr w:type="spellEnd"/>
+      <w:r>
+        <w:rPr>
+          <w:b/>
+          <w:sz w:val="24"/>
+          <w:szCs w:val="24"/>
+        </w:rPr>
+        <w:t xml:space="preserve"> is completed</w:t>
+      </w:r>
+      <w:r>
+        <w:rPr>
+          <w:b/>
+          <w:sz w:val="24"/>
+          <w:szCs w:val="24"/>
+        </w:rPr>
+        <w:t>.</w:t>
+      </w:r>
+    </w:p>
+    <w:p>
+      <w:pPr>
+        <w:rPr>
+          <w:b/>
+        </w:rPr>
+      </w:pPr>
+      <w:r>
+        <w:rPr>
+          <w:noProof/>
+          <w:lang w:val="en-US"/>
+        </w:rPr>
+        <w:drawing>
+          <wp:inline distT="0" distB="0" distL="0" distR="0" wp14:anchorId="77F5A5A1" wp14:editId="21191935">
+            <wp:extent cx="5943600" cy="2745740"/>
+            <wp:effectExtent l="0" t="0" r="0" b="0"/>
+            <wp:docPr id="22" name="Picture 22"/>
+            <wp:cNvGraphicFramePr>
+              <a:graphicFrameLocks xmlns:a="http://schemas.openxmlformats.org/drawingml/2006/main" noChangeAspect="1"/>
+            </wp:cNvGraphicFramePr>
+            <a:graphic xmlns:a="http://schemas.openxmlformats.org/drawingml/2006/main">
+              <a:graphicData uri="http://schemas.openxmlformats.org/drawingml/2006/picture">
+                <pic:pic xmlns:pic="http://schemas.openxmlformats.org/drawingml/2006/picture">
+                  <pic:nvPicPr>
+                    <pic:cNvPr id="0" name=""/>
+                    <pic:cNvPicPr/>
+                  </pic:nvPicPr>
+                  <pic:blipFill>
+                    <a:blip r:embed="rId17"/>
+                    <a:stretch>
+                      <a:fillRect/>
+                    </a:stretch>
+                  </pic:blipFill>
+                  <pic:spPr>
+                    <a:xfrm>
+                      <a:off x="0" y="0"/>
+                      <a:ext cx="5943600" cy="2745740"/>
+                    </a:xfrm>
+                    <a:prstGeom prst="rect">
+                      <a:avLst/>
+                    </a:prstGeom>
+                  </pic:spPr>
+                </pic:pic>
+              </a:graphicData>
+            </a:graphic>
+          </wp:inline>
+        </w:drawing>
+      </w:r>
+    </w:p>
+    <w:p>
+      <w:pPr>
+        <w:rPr>
+          <w:b/>
         </w:rPr>
       </w:pPr>
     </w:p>
@@ -8775,7 +8990,7 @@
         </w:rPr>
         <w:t xml:space="preserve">Click here: - </w:t>
       </w:r>
-      <w:hyperlink r:id="rId17" w:history="1">
+      <w:hyperlink r:id="rId18" w:history="1">
         <w:r>
           <w:rPr>
             <w:rStyle w:val="Hyperlink"/>
@@ -8783,83 +8998,6 @@
           <w:t>https://trello.com/b/J6m7hb9s/flyaway</w:t>
         </w:r>
       </w:hyperlink>
-    </w:p>
-    <w:p>
-      <w:pPr>
-        <w:rPr>
-          <w:b/>
-        </w:rPr>
-      </w:pPr>
-    </w:p>
-    <w:p>
-      <w:pPr>
-        <w:rPr>
-          <w:b/>
-        </w:rPr>
-      </w:pPr>
-    </w:p>
-    <w:p>
-      <w:pPr>
-        <w:rPr>
-          <w:b/>
-        </w:rPr>
-      </w:pPr>
-    </w:p>
-    <w:p>
-      <w:pPr>
-        <w:rPr>
-          <w:b/>
-        </w:rPr>
-      </w:pPr>
-    </w:p>
-    <w:p>
-      <w:pPr>
-        <w:rPr>
-          <w:b/>
-        </w:rPr>
-      </w:pPr>
-    </w:p>
-    <w:p>
-      <w:pPr>
-        <w:rPr>
-          <w:b/>
-        </w:rPr>
-      </w:pPr>
-    </w:p>
-    <w:p>
-      <w:pPr>
-        <w:rPr>
-          <w:b/>
-        </w:rPr>
-      </w:pPr>
-    </w:p>
-    <w:p>
-      <w:pPr>
-        <w:rPr>
-          <w:b/>
-        </w:rPr>
-      </w:pPr>
-    </w:p>
-    <w:p>
-      <w:pPr>
-        <w:rPr>
-          <w:b/>
-        </w:rPr>
-      </w:pPr>
-    </w:p>
-    <w:p>
-      <w:pPr>
-        <w:rPr>
-          <w:b/>
-        </w:rPr>
-      </w:pPr>
-    </w:p>
-    <w:p>
-      <w:pPr>
-        <w:rPr>
-          <w:b/>
-        </w:rPr>
-      </w:pPr>
     </w:p>
     <w:p>
       <w:pPr>
@@ -8950,7 +9088,7 @@
                     <pic:cNvPicPr preferRelativeResize="0"/>
                   </pic:nvPicPr>
                   <pic:blipFill>
-                    <a:blip r:embed="rId18"/>
+                    <a:blip r:embed="rId19"/>
                     <a:srcRect/>
                     <a:stretch>
                       <a:fillRect/>
@@ -9095,12 +9233,72 @@
         <w:spacing w:before="0" w:line="240" w:lineRule="auto"/>
         <w:rPr>
           <w:rFonts w:ascii="Times New Roman" w:eastAsia="Times New Roman" w:hAnsi="Times New Roman" w:cs="Times New Roman"/>
+          <w:b/>
+          <w:color w:val="auto"/>
+          <w:sz w:val="28"/>
+          <w:szCs w:val="24"/>
+          <w:lang w:val="en-US"/>
+        </w:rPr>
+      </w:pPr>
+    </w:p>
+    <w:p>
+      <w:pPr>
+        <w:spacing w:before="0" w:line="240" w:lineRule="auto"/>
+        <w:rPr>
+          <w:rFonts w:ascii="Times New Roman" w:eastAsia="Times New Roman" w:hAnsi="Times New Roman" w:cs="Times New Roman"/>
+          <w:b/>
+          <w:color w:val="auto"/>
+          <w:sz w:val="28"/>
+          <w:szCs w:val="24"/>
+          <w:u w:val="single"/>
+          <w:lang w:val="en-US"/>
+        </w:rPr>
+      </w:pPr>
+      <w:r>
+        <w:rPr>
+          <w:rFonts w:ascii="Times New Roman" w:eastAsia="Times New Roman" w:hAnsi="Times New Roman" w:cs="Times New Roman"/>
+          <w:b/>
+          <w:color w:val="auto"/>
+          <w:sz w:val="28"/>
+          <w:szCs w:val="24"/>
+          <w:u w:val="single"/>
+          <w:lang w:val="en-US"/>
+        </w:rPr>
+        <w:t xml:space="preserve">5.1. </w:t>
+      </w:r>
+      <w:r>
+        <w:rPr>
+          <w:rFonts w:ascii="Times New Roman" w:eastAsia="Times New Roman" w:hAnsi="Times New Roman" w:cs="Times New Roman"/>
+          <w:b/>
+          <w:color w:val="auto"/>
+          <w:sz w:val="28"/>
+          <w:szCs w:val="24"/>
+          <w:u w:val="single"/>
+          <w:lang w:val="en-US"/>
+        </w:rPr>
+        <w:t>UI for User:-</w:t>
+      </w:r>
+    </w:p>
+    <w:p>
+      <w:pPr>
+        <w:spacing w:line="240" w:lineRule="auto"/>
+        <w:rPr>
+          <w:rFonts w:ascii="Times New Roman" w:eastAsia="Times New Roman" w:hAnsi="Times New Roman" w:cs="Times New Roman"/>
           <w:color w:val="auto"/>
           <w:sz w:val="24"/>
           <w:szCs w:val="24"/>
           <w:lang w:val="en-US"/>
         </w:rPr>
       </w:pPr>
+      <w:r>
+        <w:rPr>
+          <w:rFonts w:ascii="Arial" w:eastAsia="Times New Roman" w:hAnsi="Arial" w:cs="Arial"/>
+          <w:b/>
+          <w:bCs/>
+          <w:lang w:val="en-US"/>
+        </w:rPr>
+        <w:t>Below is the welcome page of the application </w:t>
+      </w:r>
     </w:p>
     <w:p>
       <w:pPr>
@@ -9120,12 +9318,13 @@
           <w:bCs/>
           <w:lang w:val="en-US"/>
         </w:rPr>
-        <w:t>Below is the welcome page of the application </w:t>
+        <w:t>=====================================================================</w:t>
       </w:r>
     </w:p>
     <w:p>
       <w:pPr>
         <w:spacing w:line="240" w:lineRule="auto"/>
+        <w:jc w:val="center"/>
         <w:rPr>
           <w:rFonts w:ascii="Times New Roman" w:eastAsia="Times New Roman" w:hAnsi="Times New Roman" w:cs="Times New Roman"/>
           <w:color w:val="auto"/>
@@ -9136,40 +9335,14 @@
       </w:pPr>
       <w:r>
         <w:rPr>
-          <w:rFonts w:ascii="Arial" w:eastAsia="Times New Roman" w:hAnsi="Arial" w:cs="Arial"/>
-          <w:b/>
-          <w:bCs/>
-          <w:lang w:val="en-US"/>
-        </w:rPr>
-        <w:t>=====================================================================</w:t>
-      </w:r>
-    </w:p>
-    <w:p>
-      <w:pPr>
-        <w:spacing w:line="240" w:lineRule="auto"/>
-        <w:jc w:val="center"/>
-        <w:rPr>
-          <w:rFonts w:ascii="Times New Roman" w:eastAsia="Times New Roman" w:hAnsi="Times New Roman" w:cs="Times New Roman"/>
-          <w:color w:val="auto"/>
-          <w:sz w:val="24"/>
-          <w:szCs w:val="24"/>
-          <w:lang w:val="en-US"/>
-        </w:rPr>
-      </w:pPr>
-      <w:r>
-        <w:rPr>
-          <w:rFonts w:ascii="Arial" w:eastAsia="Times New Roman" w:hAnsi="Arial" w:cs="Arial"/>
-          <w:b/>
-          <w:bCs/>
           <w:noProof/>
-          <w:bdr w:val="none" w:sz="0" w:space="0" w:color="auto" w:frame="1"/>
           <w:lang w:val="en-US"/>
         </w:rPr>
         <w:drawing>
-          <wp:inline distT="0" distB="0" distL="0" distR="0">
-            <wp:extent cx="5943600" cy="2860040"/>
+          <wp:inline distT="0" distB="0" distL="0" distR="0" wp14:anchorId="3A266EBD" wp14:editId="2B67838F">
+            <wp:extent cx="5943600" cy="4039235"/>
             <wp:effectExtent l="0" t="0" r="0" b="0"/>
-            <wp:docPr id="132" name="Picture 132" descr="https://lh6.googleusercontent.com/zrLwbsKKdxeqa0LglN0WNP9Q_SFoCx6ifxlIhEPGLleFtxqWSN6RbSR4s6lvvbdM7HgIA8XUAm3SbzL3dLnuuStC5KXtg6NJcioNRUOSYEtp2o9z7XU8aLdVy5Bdfa3ZyFWep-H2"/>
+            <wp:docPr id="2" name="Picture 2"/>
             <wp:cNvGraphicFramePr>
               <a:graphicFrameLocks xmlns:a="http://schemas.openxmlformats.org/drawingml/2006/main" noChangeAspect="1"/>
             </wp:cNvGraphicFramePr>
@@ -9177,36 +9350,23 @@
               <a:graphicData uri="http://schemas.openxmlformats.org/drawingml/2006/picture">
                 <pic:pic xmlns:pic="http://schemas.openxmlformats.org/drawingml/2006/picture">
                   <pic:nvPicPr>
-                    <pic:cNvPr id="0" name="Picture 3" descr="https://lh6.googleusercontent.com/zrLwbsKKdxeqa0LglN0WNP9Q_SFoCx6ifxlIhEPGLleFtxqWSN6RbSR4s6lvvbdM7HgIA8XUAm3SbzL3dLnuuStC5KXtg6NJcioNRUOSYEtp2o9z7XU8aLdVy5Bdfa3ZyFWep-H2"/>
-                    <pic:cNvPicPr>
-                      <a:picLocks noChangeAspect="1" noChangeArrowheads="1"/>
-                    </pic:cNvPicPr>
+                    <pic:cNvPr id="0" name=""/>
+                    <pic:cNvPicPr/>
                   </pic:nvPicPr>
                   <pic:blipFill>
-                    <a:blip r:embed="rId19">
-                      <a:extLst>
-                        <a:ext uri="{28A0092B-C50C-407E-A947-70E740481C1C}">
-                          <a14:useLocalDpi xmlns:a14="http://schemas.microsoft.com/office/drawing/2010/main" val="0"/>
-                        </a:ext>
-                      </a:extLst>
-                    </a:blip>
-                    <a:srcRect/>
+                    <a:blip r:embed="rId20"/>
                     <a:stretch>
                       <a:fillRect/>
                     </a:stretch>
                   </pic:blipFill>
-                  <pic:spPr bwMode="auto">
+                  <pic:spPr>
                     <a:xfrm>
                       <a:off x="0" y="0"/>
-                      <a:ext cx="5943600" cy="2860040"/>
+                      <a:ext cx="5943600" cy="4039235"/>
                     </a:xfrm>
                     <a:prstGeom prst="rect">
                       <a:avLst/>
                     </a:prstGeom>
-                    <a:noFill/>
-                    <a:ln>
-                      <a:noFill/>
-                    </a:ln>
                   </pic:spPr>
                 </pic:pic>
               </a:graphicData>
@@ -9235,10 +9395,28 @@
         </w:rPr>
         <w:t>=====================================================================</w:t>
       </w:r>
+      <w:r>
+        <w:rPr>
+          <w:rFonts w:ascii="Arial" w:eastAsia="Times New Roman" w:hAnsi="Arial" w:cs="Arial"/>
+          <w:b/>
+          <w:bCs/>
+          <w:lang w:val="en-US"/>
+        </w:rPr>
+        <w:t>===</w:t>
+      </w:r>
     </w:p>
     <w:p>
       <w:pPr>
         <w:spacing w:line="240" w:lineRule="auto"/>
+        <w:rPr>
+          <w:rFonts w:ascii="Times New Roman" w:eastAsia="Times New Roman" w:hAnsi="Times New Roman" w:cs="Times New Roman"/>
+          <w:color w:val="auto"/>
+          <w:sz w:val="24"/>
+          <w:szCs w:val="24"/>
+          <w:lang w:val="en-US"/>
+        </w:rPr>
+      </w:pPr>
+      <w:r>
         <w:rPr>
           <w:rFonts w:ascii="Arial" w:eastAsia="Times New Roman" w:hAnsi="Arial" w:cs="Arial"/>
           <w:b/>
@@ -9248,7 +9426,29 @@
           <w:u w:val="single"/>
           <w:lang w:val="en-US"/>
         </w:rPr>
-      </w:pPr>
+        <w:lastRenderedPageBreak/>
+        <w:t>Step 1</w:t>
+      </w:r>
+      <w:proofErr w:type="gramStart"/>
+      <w:r>
+        <w:rPr>
+          <w:rFonts w:ascii="Arial" w:eastAsia="Times New Roman" w:hAnsi="Arial" w:cs="Arial"/>
+          <w:b/>
+          <w:bCs/>
+          <w:lang w:val="en-US"/>
+        </w:rPr>
+        <w:t>  -</w:t>
+      </w:r>
+      <w:proofErr w:type="gramEnd"/>
+      <w:r>
+        <w:rPr>
+          <w:rFonts w:ascii="Arial" w:eastAsia="Times New Roman" w:hAnsi="Arial" w:cs="Arial"/>
+          <w:b/>
+          <w:bCs/>
+          <w:lang w:val="en-US"/>
+        </w:rPr>
+        <w:t xml:space="preserve"> User is allowed to  search flights available for a specific date, source, destination and the number of seats.</w:t>
+      </w:r>
     </w:p>
     <w:p>
       <w:pPr>
@@ -9266,12 +9466,9 @@
           <w:rFonts w:ascii="Arial" w:eastAsia="Times New Roman" w:hAnsi="Arial" w:cs="Arial"/>
           <w:b/>
           <w:bCs/>
-          <w:sz w:val="26"/>
-          <w:szCs w:val="26"/>
-          <w:u w:val="single"/>
-          <w:lang w:val="en-US"/>
-        </w:rPr>
-        <w:t>Step 1</w:t>
+          <w:lang w:val="en-US"/>
+        </w:rPr>
+        <w:t>Once the user</w:t>
       </w:r>
       <w:proofErr w:type="gramStart"/>
       <w:r>
@@ -9281,7 +9478,7 @@
           <w:bCs/>
           <w:lang w:val="en-US"/>
         </w:rPr>
-        <w:t>  -</w:t>
+        <w:t>  submits</w:t>
       </w:r>
       <w:proofErr w:type="gramEnd"/>
       <w:r>
@@ -9291,7 +9488,7 @@
           <w:bCs/>
           <w:lang w:val="en-US"/>
         </w:rPr>
-        <w:t xml:space="preserve"> User is allowed to  search flights available for a specific date, source, destination and the number of seats.</w:t>
+        <w:t>, the application takes him to display the available flights: </w:t>
       </w:r>
     </w:p>
     <w:p>
@@ -9312,27 +9509,7 @@
           <w:bCs/>
           <w:lang w:val="en-US"/>
         </w:rPr>
-        <w:t>Once the user</w:t>
-      </w:r>
-      <w:proofErr w:type="gramStart"/>
-      <w:r>
-        <w:rPr>
-          <w:rFonts w:ascii="Arial" w:eastAsia="Times New Roman" w:hAnsi="Arial" w:cs="Arial"/>
-          <w:b/>
-          <w:bCs/>
-          <w:lang w:val="en-US"/>
-        </w:rPr>
-        <w:t>  submits</w:t>
-      </w:r>
-      <w:proofErr w:type="gramEnd"/>
-      <w:r>
-        <w:rPr>
-          <w:rFonts w:ascii="Arial" w:eastAsia="Times New Roman" w:hAnsi="Arial" w:cs="Arial"/>
-          <w:b/>
-          <w:bCs/>
-          <w:lang w:val="en-US"/>
-        </w:rPr>
-        <w:t>, the application takes him to display the available flights: </w:t>
+        <w:t>----------------------------------------------------------------------------------------------------------------------------</w:t>
       </w:r>
     </w:p>
     <w:p>
@@ -9348,40 +9525,14 @@
       </w:pPr>
       <w:r>
         <w:rPr>
-          <w:rFonts w:ascii="Arial" w:eastAsia="Times New Roman" w:hAnsi="Arial" w:cs="Arial"/>
-          <w:b/>
-          <w:bCs/>
-          <w:lang w:val="en-US"/>
-        </w:rPr>
-        <w:t>----------------------------------------------------------------------------------------------------------------------------</w:t>
-      </w:r>
-    </w:p>
-    <w:p>
-      <w:pPr>
-        <w:spacing w:line="240" w:lineRule="auto"/>
-        <w:rPr>
-          <w:rFonts w:ascii="Times New Roman" w:eastAsia="Times New Roman" w:hAnsi="Times New Roman" w:cs="Times New Roman"/>
-          <w:color w:val="auto"/>
-          <w:sz w:val="24"/>
-          <w:szCs w:val="24"/>
-          <w:lang w:val="en-US"/>
-        </w:rPr>
-      </w:pPr>
-      <w:r>
-        <w:rPr>
-          <w:rFonts w:ascii="Arial" w:eastAsia="Times New Roman" w:hAnsi="Arial" w:cs="Arial"/>
-          <w:b/>
-          <w:bCs/>
           <w:noProof/>
-          <w:bdr w:val="none" w:sz="0" w:space="0" w:color="auto" w:frame="1"/>
-          <w:lang w:val="en-US"/>
-        </w:rPr>
-        <w:lastRenderedPageBreak/>
+          <w:lang w:val="en-US"/>
+        </w:rPr>
         <w:drawing>
-          <wp:inline distT="0" distB="0" distL="0" distR="0">
-            <wp:extent cx="5943600" cy="2487930"/>
-            <wp:effectExtent l="0" t="0" r="0" b="7620"/>
-            <wp:docPr id="131" name="Picture 131" descr="https://lh4.googleusercontent.com/MPKJrSsWfX1GPk6K4Dmrl2SEZlTQGE2X4xAd8DHZ8zHz5faHwi6O_cpVzYjc9kfbKTJbATFDFuYGURk7zmqMlRiNjGp7GOF_v1vKXzEcBmzUPtjNTZHHPWgtah8tg-1n6D8DJUg6"/>
+          <wp:inline distT="0" distB="0" distL="0" distR="0" wp14:anchorId="4AD71437" wp14:editId="0CCB2E7D">
+            <wp:extent cx="5943600" cy="2598420"/>
+            <wp:effectExtent l="0" t="0" r="0" b="0"/>
+            <wp:docPr id="3" name="Picture 3"/>
             <wp:cNvGraphicFramePr>
               <a:graphicFrameLocks xmlns:a="http://schemas.openxmlformats.org/drawingml/2006/main" noChangeAspect="1"/>
             </wp:cNvGraphicFramePr>
@@ -9389,75 +9540,29 @@
               <a:graphicData uri="http://schemas.openxmlformats.org/drawingml/2006/picture">
                 <pic:pic xmlns:pic="http://schemas.openxmlformats.org/drawingml/2006/picture">
                   <pic:nvPicPr>
-                    <pic:cNvPr id="0" name="Picture 4" descr="https://lh4.googleusercontent.com/MPKJrSsWfX1GPk6K4Dmrl2SEZlTQGE2X4xAd8DHZ8zHz5faHwi6O_cpVzYjc9kfbKTJbATFDFuYGURk7zmqMlRiNjGp7GOF_v1vKXzEcBmzUPtjNTZHHPWgtah8tg-1n6D8DJUg6"/>
-                    <pic:cNvPicPr>
-                      <a:picLocks noChangeAspect="1" noChangeArrowheads="1"/>
-                    </pic:cNvPicPr>
+                    <pic:cNvPr id="0" name=""/>
+                    <pic:cNvPicPr/>
                   </pic:nvPicPr>
                   <pic:blipFill>
-                    <a:blip r:embed="rId20">
-                      <a:extLst>
-                        <a:ext uri="{28A0092B-C50C-407E-A947-70E740481C1C}">
-                          <a14:useLocalDpi xmlns:a14="http://schemas.microsoft.com/office/drawing/2010/main" val="0"/>
-                        </a:ext>
-                      </a:extLst>
-                    </a:blip>
-                    <a:srcRect/>
+                    <a:blip r:embed="rId21"/>
                     <a:stretch>
                       <a:fillRect/>
                     </a:stretch>
                   </pic:blipFill>
-                  <pic:spPr bwMode="auto">
+                  <pic:spPr>
                     <a:xfrm>
                       <a:off x="0" y="0"/>
-                      <a:ext cx="5943600" cy="2487930"/>
+                      <a:ext cx="5943600" cy="2598420"/>
                     </a:xfrm>
                     <a:prstGeom prst="rect">
                       <a:avLst/>
                     </a:prstGeom>
-                    <a:noFill/>
-                    <a:ln>
-                      <a:noFill/>
-                    </a:ln>
                   </pic:spPr>
                 </pic:pic>
               </a:graphicData>
             </a:graphic>
           </wp:inline>
         </w:drawing>
-      </w:r>
-    </w:p>
-    <w:p>
-      <w:pPr>
-        <w:spacing w:before="0" w:line="240" w:lineRule="auto"/>
-        <w:rPr>
-          <w:rFonts w:ascii="Times New Roman" w:eastAsia="Times New Roman" w:hAnsi="Times New Roman" w:cs="Times New Roman"/>
-          <w:color w:val="auto"/>
-          <w:sz w:val="24"/>
-          <w:szCs w:val="24"/>
-          <w:lang w:val="en-US"/>
-        </w:rPr>
-      </w:pPr>
-    </w:p>
-    <w:p>
-      <w:pPr>
-        <w:spacing w:line="240" w:lineRule="auto"/>
-        <w:rPr>
-          <w:rFonts w:ascii="Times New Roman" w:eastAsia="Times New Roman" w:hAnsi="Times New Roman" w:cs="Times New Roman"/>
-          <w:color w:val="auto"/>
-          <w:sz w:val="24"/>
-          <w:szCs w:val="24"/>
-          <w:lang w:val="en-US"/>
-        </w:rPr>
-      </w:pPr>
-      <w:r>
-        <w:rPr>
-          <w:rFonts w:ascii="Arial" w:eastAsia="Times New Roman" w:hAnsi="Arial" w:cs="Arial"/>
-          <w:b/>
-          <w:bCs/>
-          <w:lang w:val="en-US"/>
-        </w:rPr>
-        <w:t>=====================================================================</w:t>
       </w:r>
     </w:p>
     <w:p>
@@ -9578,7 +9683,7 @@
                     </pic:cNvPicPr>
                   </pic:nvPicPr>
                   <pic:blipFill>
-                    <a:blip r:embed="rId21">
+                    <a:blip r:embed="rId22">
                       <a:extLst>
                         <a:ext uri="{28A0092B-C50C-407E-A947-70E740481C1C}">
                           <a14:useLocalDpi xmlns:a14="http://schemas.microsoft.com/office/drawing/2010/main" val="0"/>
@@ -9628,52 +9733,8 @@
           <w:bCs/>
           <w:lang w:val="en-US"/>
         </w:rPr>
-        <w:t>=====================================================================</w:t>
-      </w:r>
-    </w:p>
-    <w:p>
-      <w:pPr>
-        <w:spacing w:line="240" w:lineRule="auto"/>
-        <w:rPr>
-          <w:rFonts w:ascii="Arial" w:eastAsia="Times New Roman" w:hAnsi="Arial" w:cs="Arial"/>
-          <w:b/>
-          <w:bCs/>
-          <w:lang w:val="en-US"/>
-        </w:rPr>
-      </w:pPr>
-    </w:p>
-    <w:p>
-      <w:pPr>
-        <w:spacing w:line="240" w:lineRule="auto"/>
-        <w:rPr>
-          <w:rFonts w:ascii="Times New Roman" w:eastAsia="Times New Roman" w:hAnsi="Times New Roman" w:cs="Times New Roman"/>
-          <w:color w:val="auto"/>
-          <w:sz w:val="24"/>
-          <w:szCs w:val="24"/>
-          <w:lang w:val="en-US"/>
-        </w:rPr>
-      </w:pPr>
-      <w:r>
-        <w:rPr>
-          <w:rFonts w:ascii="Arial" w:eastAsia="Times New Roman" w:hAnsi="Arial" w:cs="Arial"/>
-          <w:b/>
-          <w:bCs/>
-          <w:lang w:val="en-US"/>
-        </w:rPr>
         <w:t>User is taken to the login page where he is allowed to fill his valid login credentials. If he is not a valid user he must register first.</w:t>
       </w:r>
-    </w:p>
-    <w:p>
-      <w:pPr>
-        <w:spacing w:before="0" w:line="240" w:lineRule="auto"/>
-        <w:rPr>
-          <w:rFonts w:ascii="Times New Roman" w:eastAsia="Times New Roman" w:hAnsi="Times New Roman" w:cs="Times New Roman"/>
-          <w:color w:val="auto"/>
-          <w:sz w:val="24"/>
-          <w:szCs w:val="24"/>
-          <w:lang w:val="en-US"/>
-        </w:rPr>
-      </w:pPr>
     </w:p>
     <w:p>
       <w:pPr>
@@ -9698,8 +9759,8 @@
         <w:lastRenderedPageBreak/>
         <w:drawing>
           <wp:inline distT="0" distB="0" distL="0" distR="0" wp14:anchorId="3DB439B2" wp14:editId="461646D1">
-            <wp:extent cx="5943600" cy="3423920"/>
-            <wp:effectExtent l="0" t="0" r="0" b="5080"/>
+            <wp:extent cx="5935884" cy="3048000"/>
+            <wp:effectExtent l="0" t="0" r="8255" b="0"/>
             <wp:docPr id="129" name="Picture 129" descr="https://lh4.googleusercontent.com/OAeLFIgsFMnnBbnILwnFJND7dj8_vrxOaIWeKPFxv1t8370ZBBkYNvh3PP-IXNM0kOt4cDqhkbHS2mmyy3BlhdVIzT3XjdhCu6G7k4vPqnTc78wqubLWcRZEt4dmZNQvHuwiaRDU"/>
             <wp:cNvGraphicFramePr>
               <a:graphicFrameLocks xmlns:a="http://schemas.openxmlformats.org/drawingml/2006/main" noChangeAspect="1"/>
@@ -9709,128 +9770,6 @@
                 <pic:pic xmlns:pic="http://schemas.openxmlformats.org/drawingml/2006/picture">
                   <pic:nvPicPr>
                     <pic:cNvPr id="0" name="Picture 6" descr="https://lh4.googleusercontent.com/OAeLFIgsFMnnBbnILwnFJND7dj8_vrxOaIWeKPFxv1t8370ZBBkYNvh3PP-IXNM0kOt4cDqhkbHS2mmyy3BlhdVIzT3XjdhCu6G7k4vPqnTc78wqubLWcRZEt4dmZNQvHuwiaRDU"/>
-                    <pic:cNvPicPr>
-                      <a:picLocks noChangeAspect="1" noChangeArrowheads="1"/>
-                    </pic:cNvPicPr>
-                  </pic:nvPicPr>
-                  <pic:blipFill>
-                    <a:blip r:embed="rId22">
-                      <a:extLst>
-                        <a:ext uri="{28A0092B-C50C-407E-A947-70E740481C1C}">
-                          <a14:useLocalDpi xmlns:a14="http://schemas.microsoft.com/office/drawing/2010/main" val="0"/>
-                        </a:ext>
-                      </a:extLst>
-                    </a:blip>
-                    <a:srcRect/>
-                    <a:stretch>
-                      <a:fillRect/>
-                    </a:stretch>
-                  </pic:blipFill>
-                  <pic:spPr bwMode="auto">
-                    <a:xfrm>
-                      <a:off x="0" y="0"/>
-                      <a:ext cx="5943600" cy="3423920"/>
-                    </a:xfrm>
-                    <a:prstGeom prst="rect">
-                      <a:avLst/>
-                    </a:prstGeom>
-                    <a:noFill/>
-                    <a:ln>
-                      <a:noFill/>
-                    </a:ln>
-                  </pic:spPr>
-                </pic:pic>
-              </a:graphicData>
-            </a:graphic>
-          </wp:inline>
-        </w:drawing>
-      </w:r>
-    </w:p>
-    <w:p>
-      <w:pPr>
-        <w:spacing w:line="240" w:lineRule="auto"/>
-        <w:rPr>
-          <w:rFonts w:ascii="Times New Roman" w:eastAsia="Times New Roman" w:hAnsi="Times New Roman" w:cs="Times New Roman"/>
-          <w:color w:val="auto"/>
-          <w:sz w:val="24"/>
-          <w:szCs w:val="24"/>
-          <w:lang w:val="en-US"/>
-        </w:rPr>
-      </w:pPr>
-      <w:r>
-        <w:rPr>
-          <w:rFonts w:ascii="Arial" w:eastAsia="Times New Roman" w:hAnsi="Arial" w:cs="Arial"/>
-          <w:b/>
-          <w:bCs/>
-          <w:lang w:val="en-US"/>
-        </w:rPr>
-        <w:t>=====================================================================</w:t>
-      </w:r>
-    </w:p>
-    <w:p>
-      <w:pPr>
-        <w:spacing w:line="240" w:lineRule="auto"/>
-        <w:rPr>
-          <w:rFonts w:ascii="Times New Roman" w:eastAsia="Times New Roman" w:hAnsi="Times New Roman" w:cs="Times New Roman"/>
-          <w:color w:val="auto"/>
-          <w:sz w:val="24"/>
-          <w:szCs w:val="24"/>
-          <w:lang w:val="en-US"/>
-        </w:rPr>
-      </w:pPr>
-      <w:r>
-        <w:rPr>
-          <w:rFonts w:ascii="Arial" w:eastAsia="Times New Roman" w:hAnsi="Arial" w:cs="Arial"/>
-          <w:b/>
-          <w:bCs/>
-          <w:lang w:val="en-US"/>
-        </w:rPr>
-        <w:t>Step 3 - Once the user is validated he/she will be redirected to the payment page where the user needs to enter the valid payment credentials.</w:t>
-      </w:r>
-    </w:p>
-    <w:p>
-      <w:pPr>
-        <w:spacing w:line="240" w:lineRule="auto"/>
-        <w:rPr>
-          <w:rFonts w:ascii="Times New Roman" w:eastAsia="Times New Roman" w:hAnsi="Times New Roman" w:cs="Times New Roman"/>
-          <w:color w:val="auto"/>
-          <w:sz w:val="24"/>
-          <w:szCs w:val="24"/>
-          <w:lang w:val="en-US"/>
-        </w:rPr>
-      </w:pPr>
-      <w:r>
-        <w:rPr>
-          <w:rFonts w:ascii="Times New Roman" w:eastAsia="Times New Roman" w:hAnsi="Times New Roman" w:cs="Times New Roman"/>
-          <w:color w:val="auto"/>
-          <w:sz w:val="24"/>
-          <w:szCs w:val="24"/>
-          <w:lang w:val="en-US"/>
-        </w:rPr>
-        <w:t xml:space="preserve">              </w:t>
-      </w:r>
-      <w:r>
-        <w:rPr>
-          <w:rFonts w:ascii="Arial" w:eastAsia="Times New Roman" w:hAnsi="Arial" w:cs="Arial"/>
-          <w:b/>
-          <w:bCs/>
-          <w:noProof/>
-          <w:bdr w:val="none" w:sz="0" w:space="0" w:color="auto" w:frame="1"/>
-          <w:lang w:val="en-US"/>
-        </w:rPr>
-        <w:drawing>
-          <wp:inline distT="0" distB="0" distL="0" distR="0">
-            <wp:extent cx="4699412" cy="3561907"/>
-            <wp:effectExtent l="0" t="0" r="6350" b="635"/>
-            <wp:docPr id="128" name="Picture 128" descr="https://lh6.googleusercontent.com/d2ZqVFUHUBhFiKDIJCzWuMF2DTzJtwslHQ21IehL9oHkni3gre8Y1JkKQZbUVgT70PzplR86cmL5cvqgJer7J9UZ6Cfixnd84ToXu5JvaALMhqznZinVolrU6ZbvaU1t-TTUBDKo"/>
-            <wp:cNvGraphicFramePr>
-              <a:graphicFrameLocks xmlns:a="http://schemas.openxmlformats.org/drawingml/2006/main" noChangeAspect="1"/>
-            </wp:cNvGraphicFramePr>
-            <a:graphic xmlns:a="http://schemas.openxmlformats.org/drawingml/2006/main">
-              <a:graphicData uri="http://schemas.openxmlformats.org/drawingml/2006/picture">
-                <pic:pic xmlns:pic="http://schemas.openxmlformats.org/drawingml/2006/picture">
-                  <pic:nvPicPr>
-                    <pic:cNvPr id="0" name="Picture 7" descr="https://lh6.googleusercontent.com/d2ZqVFUHUBhFiKDIJCzWuMF2DTzJtwslHQ21IehL9oHkni3gre8Y1JkKQZbUVgT70PzplR86cmL5cvqgJer7J9UZ6Cfixnd84ToXu5JvaALMhqznZinVolrU6ZbvaU1t-TTUBDKo"/>
                     <pic:cNvPicPr>
                       <a:picLocks noChangeAspect="1" noChangeArrowheads="1"/>
                     </pic:cNvPicPr>
@@ -9851,7 +9790,7 @@
                   <pic:spPr bwMode="auto">
                     <a:xfrm>
                       <a:off x="0" y="0"/>
-                      <a:ext cx="4699635" cy="3562076"/>
+                      <a:ext cx="5943600" cy="3051962"/>
                     </a:xfrm>
                     <a:prstGeom prst="rect">
                       <a:avLst/>
@@ -9870,7 +9809,7 @@
     </w:p>
     <w:p>
       <w:pPr>
-        <w:spacing w:before="0" w:line="240" w:lineRule="auto"/>
+        <w:spacing w:line="240" w:lineRule="auto"/>
         <w:rPr>
           <w:rFonts w:ascii="Times New Roman" w:eastAsia="Times New Roman" w:hAnsi="Times New Roman" w:cs="Times New Roman"/>
           <w:color w:val="auto"/>
@@ -9879,10 +9818,19 @@
           <w:lang w:val="en-US"/>
         </w:rPr>
       </w:pPr>
-    </w:p>
-    <w:p>
-      <w:pPr>
-        <w:spacing w:before="0" w:line="240" w:lineRule="auto"/>
+      <w:r>
+        <w:rPr>
+          <w:rFonts w:ascii="Arial" w:eastAsia="Times New Roman" w:hAnsi="Arial" w:cs="Arial"/>
+          <w:b/>
+          <w:bCs/>
+          <w:lang w:val="en-US"/>
+        </w:rPr>
+        <w:t>=====================================================================</w:t>
+      </w:r>
+    </w:p>
+    <w:p>
+      <w:pPr>
+        <w:spacing w:line="240" w:lineRule="auto"/>
         <w:rPr>
           <w:rFonts w:ascii="Times New Roman" w:eastAsia="Times New Roman" w:hAnsi="Times New Roman" w:cs="Times New Roman"/>
           <w:color w:val="auto"/>
@@ -9891,6 +9839,15 @@
           <w:lang w:val="en-US"/>
         </w:rPr>
       </w:pPr>
+      <w:r>
+        <w:rPr>
+          <w:rFonts w:ascii="Arial" w:eastAsia="Times New Roman" w:hAnsi="Arial" w:cs="Arial"/>
+          <w:b/>
+          <w:bCs/>
+          <w:lang w:val="en-US"/>
+        </w:rPr>
+        <w:t>Step 3 - Once the user is validated he/she will be redirected to the payment page where the user needs to enter the valid payment credentials.</w:t>
+      </w:r>
     </w:p>
     <w:p>
       <w:pPr>
@@ -9905,6 +9862,110 @@
       </w:pPr>
       <w:r>
         <w:rPr>
+          <w:rFonts w:ascii="Times New Roman" w:eastAsia="Times New Roman" w:hAnsi="Times New Roman" w:cs="Times New Roman"/>
+          <w:color w:val="auto"/>
+          <w:sz w:val="24"/>
+          <w:szCs w:val="24"/>
+          <w:lang w:val="en-US"/>
+        </w:rPr>
+        <w:t xml:space="preserve">              </w:t>
+      </w:r>
+      <w:r>
+        <w:rPr>
+          <w:rFonts w:ascii="Arial" w:eastAsia="Times New Roman" w:hAnsi="Arial" w:cs="Arial"/>
+          <w:b/>
+          <w:bCs/>
+          <w:noProof/>
+          <w:bdr w:val="none" w:sz="0" w:space="0" w:color="auto" w:frame="1"/>
+          <w:lang w:val="en-US"/>
+        </w:rPr>
+        <w:drawing>
+          <wp:inline distT="0" distB="0" distL="0" distR="0">
+            <wp:extent cx="4695825" cy="3095625"/>
+            <wp:effectExtent l="0" t="0" r="0" b="9525"/>
+            <wp:docPr id="128" name="Picture 128" descr="https://lh6.googleusercontent.com/d2ZqVFUHUBhFiKDIJCzWuMF2DTzJtwslHQ21IehL9oHkni3gre8Y1JkKQZbUVgT70PzplR86cmL5cvqgJer7J9UZ6Cfixnd84ToXu5JvaALMhqznZinVolrU6ZbvaU1t-TTUBDKo"/>
+            <wp:cNvGraphicFramePr>
+              <a:graphicFrameLocks xmlns:a="http://schemas.openxmlformats.org/drawingml/2006/main" noChangeAspect="1"/>
+            </wp:cNvGraphicFramePr>
+            <a:graphic xmlns:a="http://schemas.openxmlformats.org/drawingml/2006/main">
+              <a:graphicData uri="http://schemas.openxmlformats.org/drawingml/2006/picture">
+                <pic:pic xmlns:pic="http://schemas.openxmlformats.org/drawingml/2006/picture">
+                  <pic:nvPicPr>
+                    <pic:cNvPr id="0" name="Picture 7" descr="https://lh6.googleusercontent.com/d2ZqVFUHUBhFiKDIJCzWuMF2DTzJtwslHQ21IehL9oHkni3gre8Y1JkKQZbUVgT70PzplR86cmL5cvqgJer7J9UZ6Cfixnd84ToXu5JvaALMhqznZinVolrU6ZbvaU1t-TTUBDKo"/>
+                    <pic:cNvPicPr>
+                      <a:picLocks noChangeAspect="1" noChangeArrowheads="1"/>
+                    </pic:cNvPicPr>
+                  </pic:nvPicPr>
+                  <pic:blipFill>
+                    <a:blip r:embed="rId24">
+                      <a:extLst>
+                        <a:ext uri="{28A0092B-C50C-407E-A947-70E740481C1C}">
+                          <a14:useLocalDpi xmlns:a14="http://schemas.microsoft.com/office/drawing/2010/main" val="0"/>
+                        </a:ext>
+                      </a:extLst>
+                    </a:blip>
+                    <a:srcRect/>
+                    <a:stretch>
+                      <a:fillRect/>
+                    </a:stretch>
+                  </pic:blipFill>
+                  <pic:spPr bwMode="auto">
+                    <a:xfrm>
+                      <a:off x="0" y="0"/>
+                      <a:ext cx="4699635" cy="3098137"/>
+                    </a:xfrm>
+                    <a:prstGeom prst="rect">
+                      <a:avLst/>
+                    </a:prstGeom>
+                    <a:noFill/>
+                    <a:ln>
+                      <a:noFill/>
+                    </a:ln>
+                  </pic:spPr>
+                </pic:pic>
+              </a:graphicData>
+            </a:graphic>
+          </wp:inline>
+        </w:drawing>
+      </w:r>
+    </w:p>
+    <w:p>
+      <w:pPr>
+        <w:spacing w:before="0" w:line="240" w:lineRule="auto"/>
+        <w:rPr>
+          <w:rFonts w:ascii="Times New Roman" w:eastAsia="Times New Roman" w:hAnsi="Times New Roman" w:cs="Times New Roman"/>
+          <w:color w:val="auto"/>
+          <w:sz w:val="24"/>
+          <w:szCs w:val="24"/>
+          <w:lang w:val="en-US"/>
+        </w:rPr>
+      </w:pPr>
+    </w:p>
+    <w:p>
+      <w:pPr>
+        <w:spacing w:before="0" w:line="240" w:lineRule="auto"/>
+        <w:rPr>
+          <w:rFonts w:ascii="Times New Roman" w:eastAsia="Times New Roman" w:hAnsi="Times New Roman" w:cs="Times New Roman"/>
+          <w:color w:val="auto"/>
+          <w:sz w:val="24"/>
+          <w:szCs w:val="24"/>
+          <w:lang w:val="en-US"/>
+        </w:rPr>
+      </w:pPr>
+    </w:p>
+    <w:p>
+      <w:pPr>
+        <w:spacing w:line="240" w:lineRule="auto"/>
+        <w:rPr>
+          <w:rFonts w:ascii="Times New Roman" w:eastAsia="Times New Roman" w:hAnsi="Times New Roman" w:cs="Times New Roman"/>
+          <w:color w:val="auto"/>
+          <w:sz w:val="24"/>
+          <w:szCs w:val="24"/>
+          <w:lang w:val="en-US"/>
+        </w:rPr>
+      </w:pPr>
+      <w:r>
+        <w:rPr>
           <w:rFonts w:ascii="Arial" w:eastAsia="Times New Roman" w:hAnsi="Arial" w:cs="Arial"/>
           <w:b/>
           <w:bCs/>
@@ -9933,6 +9994,7 @@
           <w:szCs w:val="24"/>
           <w:lang w:val="en-US"/>
         </w:rPr>
+        <w:lastRenderedPageBreak/>
         <w:t xml:space="preserve">                </w:t>
       </w:r>
       <w:r>
@@ -9962,7 +10024,7 @@
                     </pic:cNvPicPr>
                   </pic:nvPicPr>
                   <pic:blipFill>
-                    <a:blip r:embed="rId24">
+                    <a:blip r:embed="rId25">
                       <a:extLst>
                         <a:ext uri="{28A0092B-C50C-407E-A947-70E740481C1C}">
                           <a14:useLocalDpi xmlns:a14="http://schemas.microsoft.com/office/drawing/2010/main" val="0"/>
@@ -10330,200 +10392,37 @@
           <w:lang w:val="en-US"/>
         </w:rPr>
       </w:pPr>
-    </w:p>
-    <w:p>
-      <w:pPr>
-        <w:spacing w:line="240" w:lineRule="auto"/>
-        <w:rPr>
-          <w:rFonts w:ascii="Times New Roman" w:eastAsia="Times New Roman" w:hAnsi="Times New Roman" w:cs="Times New Roman"/>
-          <w:color w:val="auto"/>
-          <w:sz w:val="24"/>
-          <w:szCs w:val="24"/>
-          <w:lang w:val="en-US"/>
-        </w:rPr>
-      </w:pPr>
-    </w:p>
-    <w:p>
-      <w:pPr>
-        <w:spacing w:line="240" w:lineRule="auto"/>
-        <w:rPr>
-          <w:rFonts w:ascii="Times New Roman" w:eastAsia="Times New Roman" w:hAnsi="Times New Roman" w:cs="Times New Roman"/>
-          <w:color w:val="auto"/>
-          <w:sz w:val="24"/>
-          <w:szCs w:val="24"/>
-          <w:lang w:val="en-US"/>
-        </w:rPr>
-      </w:pPr>
-    </w:p>
-    <w:p>
-      <w:pPr>
-        <w:spacing w:line="240" w:lineRule="auto"/>
-        <w:rPr>
-          <w:rFonts w:ascii="Times New Roman" w:eastAsia="Times New Roman" w:hAnsi="Times New Roman" w:cs="Times New Roman"/>
-          <w:color w:val="auto"/>
-          <w:sz w:val="24"/>
-          <w:szCs w:val="24"/>
-          <w:lang w:val="en-US"/>
-        </w:rPr>
-      </w:pPr>
+      <w:r>
+        <w:rPr>
+          <w:rFonts w:ascii="Arial" w:eastAsia="Times New Roman" w:hAnsi="Arial" w:cs="Arial"/>
+          <w:b/>
+          <w:bCs/>
+          <w:lang w:val="en-US"/>
+        </w:rPr>
+        <w:t>The Backend (DATABASE)</w:t>
+      </w:r>
     </w:p>
     <w:p>
       <w:pPr>
         <w:spacing w:line="240" w:lineRule="auto"/>
         <w:ind w:left="2160" w:firstLine="720"/>
         <w:rPr>
-          <w:rFonts w:ascii="Times New Roman" w:eastAsia="Times New Roman" w:hAnsi="Times New Roman" w:cs="Times New Roman"/>
-          <w:color w:val="auto"/>
-          <w:sz w:val="24"/>
-          <w:szCs w:val="24"/>
-          <w:lang w:val="en-US"/>
-        </w:rPr>
-      </w:pPr>
-      <w:r>
-        <w:rPr>
           <w:rFonts w:ascii="Arial" w:eastAsia="Times New Roman" w:hAnsi="Arial" w:cs="Arial"/>
           <w:b/>
           <w:bCs/>
           <w:lang w:val="en-US"/>
         </w:rPr>
-        <w:t>The Backend (DATABASE)</w:t>
-      </w:r>
-    </w:p>
-    <w:p>
-      <w:pPr>
-        <w:spacing w:line="240" w:lineRule="auto"/>
-        <w:rPr>
-          <w:rFonts w:ascii="Arial" w:eastAsia="Times New Roman" w:hAnsi="Arial" w:cs="Arial"/>
-          <w:b/>
-          <w:bCs/>
-          <w:lang w:val="en-US"/>
-        </w:rPr>
-      </w:pPr>
-      <w:r>
-        <w:rPr>
-          <w:rFonts w:ascii="Arial" w:eastAsia="Times New Roman" w:hAnsi="Arial" w:cs="Arial"/>
-          <w:b/>
-          <w:bCs/>
-          <w:lang w:val="en-US"/>
-        </w:rPr>
-        <w:t>                                               </w:t>
-      </w:r>
-      <w:r>
-        <w:rPr>
-          <w:rFonts w:ascii="Arial" w:eastAsia="Times New Roman" w:hAnsi="Arial" w:cs="Arial"/>
-          <w:b/>
-          <w:bCs/>
+      </w:pPr>
+      <w:r>
+        <w:rPr>
           <w:noProof/>
-          <w:bdr w:val="none" w:sz="0" w:space="0" w:color="auto" w:frame="1"/>
           <w:lang w:val="en-US"/>
         </w:rPr>
         <w:drawing>
-          <wp:inline distT="0" distB="0" distL="0" distR="0" wp14:anchorId="1C1DBB19" wp14:editId="3B9F7437">
-            <wp:extent cx="1510030" cy="1180465"/>
-            <wp:effectExtent l="0" t="0" r="0" b="635"/>
-            <wp:docPr id="126" name="Picture 126" descr="https://lh5.googleusercontent.com/cqE2aCyjIuZPRTCLUgdJ2x6fE-yDtBrFc6_q81dDuxfA9mOJzA9HgRxZPBtyo5ZoUhUXtV6OnOm8kTVnM0omvX88WOjCKM13EFkzsvQ8XM1KCUXAQxHpxFsWwM0HFK508T0pYJiB"/>
-            <wp:cNvGraphicFramePr>
-              <a:graphicFrameLocks xmlns:a="http://schemas.openxmlformats.org/drawingml/2006/main" noChangeAspect="1"/>
-            </wp:cNvGraphicFramePr>
-            <a:graphic xmlns:a="http://schemas.openxmlformats.org/drawingml/2006/main">
-              <a:graphicData uri="http://schemas.openxmlformats.org/drawingml/2006/picture">
-                <pic:pic xmlns:pic="http://schemas.openxmlformats.org/drawingml/2006/picture">
-                  <pic:nvPicPr>
-                    <pic:cNvPr id="0" name="Picture 9" descr="https://lh5.googleusercontent.com/cqE2aCyjIuZPRTCLUgdJ2x6fE-yDtBrFc6_q81dDuxfA9mOJzA9HgRxZPBtyo5ZoUhUXtV6OnOm8kTVnM0omvX88WOjCKM13EFkzsvQ8XM1KCUXAQxHpxFsWwM0HFK508T0pYJiB"/>
-                    <pic:cNvPicPr>
-                      <a:picLocks noChangeAspect="1" noChangeArrowheads="1"/>
-                    </pic:cNvPicPr>
-                  </pic:nvPicPr>
-                  <pic:blipFill>
-                    <a:blip r:embed="rId25">
-                      <a:extLst>
-                        <a:ext uri="{28A0092B-C50C-407E-A947-70E740481C1C}">
-                          <a14:useLocalDpi xmlns:a14="http://schemas.microsoft.com/office/drawing/2010/main" val="0"/>
-                        </a:ext>
-                      </a:extLst>
-                    </a:blip>
-                    <a:srcRect/>
-                    <a:stretch>
-                      <a:fillRect/>
-                    </a:stretch>
-                  </pic:blipFill>
-                  <pic:spPr bwMode="auto">
-                    <a:xfrm>
-                      <a:off x="0" y="0"/>
-                      <a:ext cx="1510030" cy="1180465"/>
-                    </a:xfrm>
-                    <a:prstGeom prst="rect">
-                      <a:avLst/>
-                    </a:prstGeom>
-                    <a:noFill/>
-                    <a:ln>
-                      <a:noFill/>
-                    </a:ln>
-                  </pic:spPr>
-                </pic:pic>
-              </a:graphicData>
-            </a:graphic>
-          </wp:inline>
-        </w:drawing>
-      </w:r>
-      <w:r>
-        <w:rPr>
-          <w:rFonts w:ascii="Arial" w:eastAsia="Times New Roman" w:hAnsi="Arial" w:cs="Arial"/>
-          <w:b/>
-          <w:bCs/>
-          <w:lang w:val="en-US"/>
-        </w:rPr>
-        <w:t> </w:t>
-      </w:r>
-    </w:p>
-    <w:p>
-      <w:pPr>
-        <w:spacing w:before="0" w:line="240" w:lineRule="auto"/>
-        <w:rPr>
-          <w:rFonts w:ascii="Times New Roman" w:eastAsia="Times New Roman" w:hAnsi="Times New Roman" w:cs="Times New Roman"/>
-          <w:b/>
-          <w:color w:val="auto"/>
-          <w:sz w:val="24"/>
-          <w:szCs w:val="24"/>
-          <w:lang w:val="en-US"/>
-        </w:rPr>
-      </w:pPr>
-      <w:r>
-        <w:rPr>
-          <w:rFonts w:ascii="Times New Roman" w:eastAsia="Times New Roman" w:hAnsi="Times New Roman" w:cs="Times New Roman"/>
-          <w:b/>
-          <w:color w:val="auto"/>
-          <w:sz w:val="24"/>
-          <w:szCs w:val="24"/>
-          <w:lang w:val="en-US"/>
-        </w:rPr>
-        <w:t>Table 1:-</w:t>
-      </w:r>
-    </w:p>
-    <w:p>
-      <w:pPr>
-        <w:pStyle w:val="ListParagraph"/>
-        <w:spacing w:before="0" w:line="240" w:lineRule="auto"/>
-        <w:ind w:left="2880"/>
-        <w:rPr>
-          <w:rFonts w:ascii="Times New Roman" w:eastAsia="Times New Roman" w:hAnsi="Times New Roman" w:cs="Times New Roman"/>
-          <w:b/>
-          <w:color w:val="auto"/>
-          <w:sz w:val="24"/>
-          <w:szCs w:val="24"/>
-          <w:lang w:val="en-US"/>
-        </w:rPr>
-      </w:pPr>
-      <w:r>
-        <w:rPr>
-          <w:noProof/>
-          <w:lang w:val="en-US"/>
-        </w:rPr>
-        <w:drawing>
-          <wp:inline distT="0" distB="0" distL="0" distR="0" wp14:anchorId="43BF354A" wp14:editId="6699D96E">
-            <wp:extent cx="1600200" cy="1971675"/>
-            <wp:effectExtent l="0" t="0" r="0" b="9525"/>
-            <wp:docPr id="1" name="Picture 1"/>
+          <wp:inline distT="0" distB="0" distL="0" distR="0" wp14:anchorId="6E0B4C54" wp14:editId="427C3378">
+            <wp:extent cx="1504950" cy="1238250"/>
+            <wp:effectExtent l="0" t="0" r="0" b="0"/>
+            <wp:docPr id="4" name="Picture 4"/>
             <wp:cNvGraphicFramePr>
               <a:graphicFrameLocks xmlns:a="http://schemas.openxmlformats.org/drawingml/2006/main" noChangeAspect="1"/>
             </wp:cNvGraphicFramePr>
@@ -10543,7 +10442,7 @@
                   <pic:spPr>
                     <a:xfrm>
                       <a:off x="0" y="0"/>
-                      <a:ext cx="1600200" cy="1971675"/>
+                      <a:ext cx="1504950" cy="1238250"/>
                     </a:xfrm>
                     <a:prstGeom prst="rect">
                       <a:avLst/>
@@ -10555,27 +10454,24 @@
           </wp:inline>
         </w:drawing>
       </w:r>
-    </w:p>
-    <w:p>
-      <w:pPr>
-        <w:spacing w:before="0" w:line="240" w:lineRule="auto"/>
-        <w:rPr>
-          <w:rFonts w:ascii="Times New Roman" w:eastAsia="Times New Roman" w:hAnsi="Times New Roman" w:cs="Times New Roman"/>
-          <w:color w:val="auto"/>
-          <w:sz w:val="24"/>
-          <w:szCs w:val="24"/>
-          <w:lang w:val="en-US"/>
-        </w:rPr>
-      </w:pPr>
-    </w:p>
-    <w:p>
-      <w:pPr>
-        <w:spacing w:before="0" w:line="240" w:lineRule="auto"/>
-        <w:rPr>
-          <w:rFonts w:ascii="Times New Roman" w:eastAsia="Times New Roman" w:hAnsi="Times New Roman" w:cs="Times New Roman"/>
-          <w:color w:val="auto"/>
-          <w:sz w:val="24"/>
-          <w:szCs w:val="24"/>
+      <w:r>
+        <w:rPr>
+          <w:rFonts w:ascii="Arial" w:eastAsia="Times New Roman" w:hAnsi="Arial" w:cs="Arial"/>
+          <w:b/>
+          <w:bCs/>
+          <w:lang w:val="en-US"/>
+        </w:rPr>
+        <w:t> </w:t>
+      </w:r>
+    </w:p>
+    <w:p>
+      <w:pPr>
+        <w:spacing w:line="240" w:lineRule="auto"/>
+        <w:ind w:left="2160" w:firstLine="720"/>
+        <w:rPr>
+          <w:rFonts w:ascii="Arial" w:eastAsia="Times New Roman" w:hAnsi="Arial" w:cs="Arial"/>
+          <w:b/>
+          <w:bCs/>
           <w:lang w:val="en-US"/>
         </w:rPr>
       </w:pPr>
@@ -10598,7 +10494,7 @@
           <w:bCs/>
           <w:lang w:val="en-US"/>
         </w:rPr>
-        <w:t>Table 2</w:t>
+        <w:t xml:space="preserve">Table </w:t>
       </w:r>
       <w:r>
         <w:rPr>
@@ -10607,6 +10503,15 @@
           <w:bCs/>
           <w:lang w:val="en-US"/>
         </w:rPr>
+        <w:t>1</w:t>
+      </w:r>
+      <w:r>
+        <w:rPr>
+          <w:rFonts w:ascii="Arial" w:eastAsia="Times New Roman" w:hAnsi="Arial" w:cs="Arial"/>
+          <w:b/>
+          <w:bCs/>
+          <w:lang w:val="en-US"/>
+        </w:rPr>
         <w:t>:-</w:t>
       </w:r>
     </w:p>
@@ -10614,36 +10519,31 @@
       <w:pPr>
         <w:spacing w:line="240" w:lineRule="auto"/>
         <w:rPr>
-          <w:rFonts w:ascii="Times New Roman" w:eastAsia="Times New Roman" w:hAnsi="Times New Roman" w:cs="Times New Roman"/>
-          <w:color w:val="auto"/>
-          <w:sz w:val="24"/>
-          <w:szCs w:val="24"/>
-          <w:lang w:val="en-US"/>
-        </w:rPr>
-      </w:pPr>
-      <w:r>
-        <w:rPr>
           <w:rFonts w:ascii="Arial" w:eastAsia="Times New Roman" w:hAnsi="Arial" w:cs="Arial"/>
           <w:b/>
           <w:bCs/>
           <w:lang w:val="en-US"/>
         </w:rPr>
+      </w:pPr>
+      <w:r>
+        <w:rPr>
+          <w:rFonts w:ascii="Arial" w:eastAsia="Times New Roman" w:hAnsi="Arial" w:cs="Arial"/>
+          <w:b/>
+          <w:bCs/>
+          <w:lang w:val="en-US"/>
+        </w:rPr>
         <w:t>                                         </w:t>
       </w:r>
       <w:r>
         <w:rPr>
-          <w:rFonts w:ascii="Arial" w:eastAsia="Times New Roman" w:hAnsi="Arial" w:cs="Arial"/>
-          <w:b/>
-          <w:bCs/>
           <w:noProof/>
-          <w:bdr w:val="none" w:sz="0" w:space="0" w:color="auto" w:frame="1"/>
           <w:lang w:val="en-US"/>
         </w:rPr>
         <w:drawing>
-          <wp:inline distT="0" distB="0" distL="0" distR="0">
-            <wp:extent cx="1775460" cy="2637155"/>
+          <wp:inline distT="0" distB="0" distL="0" distR="0" wp14:anchorId="6F1EA059" wp14:editId="04FA77D0">
+            <wp:extent cx="1600200" cy="2590800"/>
             <wp:effectExtent l="0" t="0" r="0" b="0"/>
-            <wp:docPr id="125" name="Picture 125" descr="https://lh3.googleusercontent.com/gKyV5-omAtzH5f89fzL2xXDCf01htKXiisQEx2SgwO483aeF2FOXU_MeyCZ7uhkLxS5MUiEJpo4iXwHMMSjlco5VBuWDkruR6Cfr5d9IvAbTEfQB8NJa_1-Yis7wwFvXlE1oNICN"/>
+            <wp:docPr id="1" name="Picture 1"/>
             <wp:cNvGraphicFramePr>
               <a:graphicFrameLocks xmlns:a="http://schemas.openxmlformats.org/drawingml/2006/main" noChangeAspect="1"/>
             </wp:cNvGraphicFramePr>
@@ -10651,36 +10551,23 @@
               <a:graphicData uri="http://schemas.openxmlformats.org/drawingml/2006/picture">
                 <pic:pic xmlns:pic="http://schemas.openxmlformats.org/drawingml/2006/picture">
                   <pic:nvPicPr>
-                    <pic:cNvPr id="0" name="Picture 10" descr="https://lh3.googleusercontent.com/gKyV5-omAtzH5f89fzL2xXDCf01htKXiisQEx2SgwO483aeF2FOXU_MeyCZ7uhkLxS5MUiEJpo4iXwHMMSjlco5VBuWDkruR6Cfr5d9IvAbTEfQB8NJa_1-Yis7wwFvXlE1oNICN"/>
-                    <pic:cNvPicPr>
-                      <a:picLocks noChangeAspect="1" noChangeArrowheads="1"/>
-                    </pic:cNvPicPr>
+                    <pic:cNvPr id="0" name=""/>
+                    <pic:cNvPicPr/>
                   </pic:nvPicPr>
                   <pic:blipFill>
-                    <a:blip r:embed="rId27">
-                      <a:extLst>
-                        <a:ext uri="{28A0092B-C50C-407E-A947-70E740481C1C}">
-                          <a14:useLocalDpi xmlns:a14="http://schemas.microsoft.com/office/drawing/2010/main" val="0"/>
-                        </a:ext>
-                      </a:extLst>
-                    </a:blip>
-                    <a:srcRect/>
+                    <a:blip r:embed="rId27"/>
                     <a:stretch>
                       <a:fillRect/>
                     </a:stretch>
                   </pic:blipFill>
-                  <pic:spPr bwMode="auto">
+                  <pic:spPr>
                     <a:xfrm>
                       <a:off x="0" y="0"/>
-                      <a:ext cx="1775460" cy="2637155"/>
+                      <a:ext cx="1600200" cy="2590800"/>
                     </a:xfrm>
                     <a:prstGeom prst="rect">
                       <a:avLst/>
                     </a:prstGeom>
-                    <a:noFill/>
-                    <a:ln>
-                      <a:noFill/>
-                    </a:ln>
                   </pic:spPr>
                 </pic:pic>
               </a:graphicData>
@@ -10692,7 +10579,6 @@
     <w:p>
       <w:pPr>
         <w:spacing w:line="240" w:lineRule="auto"/>
-        <w:textAlignment w:val="baseline"/>
         <w:rPr>
           <w:rFonts w:ascii="Arial" w:eastAsia="Times New Roman" w:hAnsi="Arial" w:cs="Arial"/>
           <w:b/>
@@ -10700,6 +10586,96 @@
           <w:lang w:val="en-US"/>
         </w:rPr>
       </w:pPr>
+      <w:r>
+        <w:rPr>
+          <w:rFonts w:ascii="Arial" w:eastAsia="Times New Roman" w:hAnsi="Arial" w:cs="Arial"/>
+          <w:b/>
+          <w:bCs/>
+          <w:lang w:val="en-US"/>
+        </w:rPr>
+        <w:t>Primary Key</w:t>
+      </w:r>
+      <w:proofErr w:type="gramStart"/>
+      <w:r>
+        <w:rPr>
+          <w:rFonts w:ascii="Arial" w:eastAsia="Times New Roman" w:hAnsi="Arial" w:cs="Arial"/>
+          <w:b/>
+          <w:bCs/>
+          <w:lang w:val="en-US"/>
+        </w:rPr>
+        <w:t>:-</w:t>
+      </w:r>
+      <w:proofErr w:type="gramEnd"/>
+      <w:r>
+        <w:rPr>
+          <w:rFonts w:ascii="Arial" w:eastAsia="Times New Roman" w:hAnsi="Arial" w:cs="Arial"/>
+          <w:b/>
+          <w:bCs/>
+          <w:lang w:val="en-US"/>
+        </w:rPr>
+        <w:t xml:space="preserve">  </w:t>
+      </w:r>
+      <w:proofErr w:type="spellStart"/>
+      <w:r>
+        <w:rPr>
+          <w:rFonts w:ascii="Arial" w:eastAsia="Times New Roman" w:hAnsi="Arial" w:cs="Arial"/>
+          <w:b/>
+          <w:bCs/>
+          <w:lang w:val="en-US"/>
+        </w:rPr>
+        <w:t>FlightNo</w:t>
+      </w:r>
+      <w:proofErr w:type="spellEnd"/>
+      <w:r>
+        <w:rPr>
+          <w:rFonts w:ascii="Arial" w:eastAsia="Times New Roman" w:hAnsi="Arial" w:cs="Arial"/>
+          <w:b/>
+          <w:bCs/>
+          <w:lang w:val="en-US"/>
+        </w:rPr>
+        <w:t>.</w:t>
+      </w:r>
+    </w:p>
+    <w:p>
+      <w:pPr>
+        <w:spacing w:line="240" w:lineRule="auto"/>
+        <w:rPr>
+          <w:rFonts w:ascii="Times New Roman" w:eastAsia="Times New Roman" w:hAnsi="Times New Roman" w:cs="Times New Roman"/>
+          <w:color w:val="auto"/>
+          <w:sz w:val="24"/>
+          <w:szCs w:val="24"/>
+          <w:lang w:val="en-US"/>
+        </w:rPr>
+      </w:pPr>
+      <w:r>
+        <w:rPr>
+          <w:rFonts w:ascii="Arial" w:eastAsia="Times New Roman" w:hAnsi="Arial" w:cs="Arial"/>
+          <w:b/>
+          <w:bCs/>
+          <w:lang w:val="en-US"/>
+        </w:rPr>
+        <w:t xml:space="preserve">Not </w:t>
+      </w:r>
+      <w:proofErr w:type="gramStart"/>
+      <w:r>
+        <w:rPr>
+          <w:rFonts w:ascii="Arial" w:eastAsia="Times New Roman" w:hAnsi="Arial" w:cs="Arial"/>
+          <w:b/>
+          <w:bCs/>
+          <w:lang w:val="en-US"/>
+        </w:rPr>
+        <w:t>null :-</w:t>
+      </w:r>
+      <w:proofErr w:type="gramEnd"/>
+      <w:r>
+        <w:rPr>
+          <w:rFonts w:ascii="Arial" w:eastAsia="Times New Roman" w:hAnsi="Arial" w:cs="Arial"/>
+          <w:b/>
+          <w:bCs/>
+          <w:lang w:val="en-US"/>
+        </w:rPr>
+        <w:t xml:space="preserve"> All the remaining columns.</w:t>
+      </w:r>
     </w:p>
     <w:p>
       <w:pPr>
@@ -10731,7 +10707,6 @@
           <w:bCs/>
           <w:lang w:val="en-US"/>
         </w:rPr>
-        <w:lastRenderedPageBreak/>
         <w:t xml:space="preserve">Table </w:t>
       </w:r>
       <w:r>
@@ -10741,7 +10716,7 @@
           <w:bCs/>
           <w:lang w:val="en-US"/>
         </w:rPr>
-        <w:t>3</w:t>
+        <w:t>2</w:t>
       </w:r>
       <w:r>
         <w:rPr>
@@ -10775,18 +10750,14 @@
       </w:r>
       <w:r>
         <w:rPr>
-          <w:rFonts w:ascii="Arial" w:eastAsia="Times New Roman" w:hAnsi="Arial" w:cs="Arial"/>
-          <w:b/>
-          <w:bCs/>
           <w:noProof/>
-          <w:bdr w:val="none" w:sz="0" w:space="0" w:color="auto" w:frame="1"/>
           <w:lang w:val="en-US"/>
         </w:rPr>
         <w:drawing>
-          <wp:inline distT="0" distB="0" distL="0" distR="0">
-            <wp:extent cx="1467485" cy="1371600"/>
-            <wp:effectExtent l="0" t="0" r="0" b="0"/>
-            <wp:docPr id="124" name="Picture 124" descr="https://lh6.googleusercontent.com/g7jMlUQrFhyV9R72Sn7KFRHcJBqrMMGvMdKCUth5WtYIlaClY5Z-Br9GCRy29zjwBlaTrNn9bF2ILzOds4TKo3bBaeZyMvYCpQ6s-yeeOrpuNj_kl7vdbQqpF_Ki13oCaYRB70L6"/>
+          <wp:inline distT="0" distB="0" distL="0" distR="0" wp14:anchorId="530A368B" wp14:editId="00118E21">
+            <wp:extent cx="1600200" cy="2143125"/>
+            <wp:effectExtent l="0" t="0" r="0" b="9525"/>
+            <wp:docPr id="5" name="Picture 5"/>
             <wp:cNvGraphicFramePr>
               <a:graphicFrameLocks xmlns:a="http://schemas.openxmlformats.org/drawingml/2006/main" noChangeAspect="1"/>
             </wp:cNvGraphicFramePr>
@@ -10794,36 +10765,23 @@
               <a:graphicData uri="http://schemas.openxmlformats.org/drawingml/2006/picture">
                 <pic:pic xmlns:pic="http://schemas.openxmlformats.org/drawingml/2006/picture">
                   <pic:nvPicPr>
-                    <pic:cNvPr id="0" name="Picture 11" descr="https://lh6.googleusercontent.com/g7jMlUQrFhyV9R72Sn7KFRHcJBqrMMGvMdKCUth5WtYIlaClY5Z-Br9GCRy29zjwBlaTrNn9bF2ILzOds4TKo3bBaeZyMvYCpQ6s-yeeOrpuNj_kl7vdbQqpF_Ki13oCaYRB70L6"/>
-                    <pic:cNvPicPr>
-                      <a:picLocks noChangeAspect="1" noChangeArrowheads="1"/>
-                    </pic:cNvPicPr>
+                    <pic:cNvPr id="0" name=""/>
+                    <pic:cNvPicPr/>
                   </pic:nvPicPr>
                   <pic:blipFill>
-                    <a:blip r:embed="rId28">
-                      <a:extLst>
-                        <a:ext uri="{28A0092B-C50C-407E-A947-70E740481C1C}">
-                          <a14:useLocalDpi xmlns:a14="http://schemas.microsoft.com/office/drawing/2010/main" val="0"/>
-                        </a:ext>
-                      </a:extLst>
-                    </a:blip>
-                    <a:srcRect/>
+                    <a:blip r:embed="rId28"/>
                     <a:stretch>
                       <a:fillRect/>
                     </a:stretch>
                   </pic:blipFill>
-                  <pic:spPr bwMode="auto">
+                  <pic:spPr>
                     <a:xfrm>
                       <a:off x="0" y="0"/>
-                      <a:ext cx="1467485" cy="1371600"/>
+                      <a:ext cx="1600200" cy="2143125"/>
                     </a:xfrm>
                     <a:prstGeom prst="rect">
                       <a:avLst/>
                     </a:prstGeom>
-                    <a:noFill/>
-                    <a:ln>
-                      <a:noFill/>
-                    </a:ln>
                   </pic:spPr>
                 </pic:pic>
               </a:graphicData>
@@ -10832,24 +10790,6 @@
         </w:drawing>
       </w:r>
     </w:p>
-    <w:p/>
-    <w:p/>
-    <w:p/>
-    <w:p/>
-    <w:p/>
-    <w:p/>
-    <w:p/>
-    <w:p/>
-    <w:p/>
-    <w:p/>
-    <w:p/>
-    <w:p/>
-    <w:p/>
-    <w:p/>
-    <w:p/>
-    <w:p/>
-    <w:p/>
-    <w:p/>
     <w:p>
       <w:pPr>
         <w:rPr>
@@ -10862,8 +10802,100 @@
           <w:rFonts w:ascii="Arial" w:eastAsia="Arial" w:hAnsi="Arial" w:cs="Arial"/>
           <w:b/>
         </w:rPr>
-        <w:lastRenderedPageBreak/>
-        <w:t xml:space="preserve">                                                                   </w:t>
+        <w:t xml:space="preserve">                          </w:t>
+      </w:r>
+    </w:p>
+    <w:p>
+      <w:pPr>
+        <w:rPr>
+          <w:rFonts w:ascii="Arial" w:eastAsia="Arial" w:hAnsi="Arial" w:cs="Arial"/>
+          <w:b/>
+        </w:rPr>
+      </w:pPr>
+      <w:r>
+        <w:rPr>
+          <w:rFonts w:ascii="Arial" w:eastAsia="Arial" w:hAnsi="Arial" w:cs="Arial"/>
+          <w:b/>
+        </w:rPr>
+        <w:t>Primary Key</w:t>
+      </w:r>
+      <w:proofErr w:type="gramStart"/>
+      <w:r>
+        <w:rPr>
+          <w:rFonts w:ascii="Arial" w:eastAsia="Arial" w:hAnsi="Arial" w:cs="Arial"/>
+          <w:b/>
+        </w:rPr>
+        <w:t>:-</w:t>
+      </w:r>
+      <w:proofErr w:type="gramEnd"/>
+      <w:r>
+        <w:rPr>
+          <w:rFonts w:ascii="Arial" w:eastAsia="Arial" w:hAnsi="Arial" w:cs="Arial"/>
+          <w:b/>
+        </w:rPr>
+        <w:t xml:space="preserve"> Username</w:t>
+      </w:r>
+    </w:p>
+    <w:p>
+      <w:pPr>
+        <w:rPr>
+          <w:rFonts w:ascii="Arial" w:eastAsia="Arial" w:hAnsi="Arial" w:cs="Arial"/>
+          <w:b/>
+        </w:rPr>
+      </w:pPr>
+      <w:r>
+        <w:rPr>
+          <w:rFonts w:ascii="Arial" w:eastAsia="Arial" w:hAnsi="Arial" w:cs="Arial"/>
+          <w:b/>
+        </w:rPr>
+        <w:t xml:space="preserve">Not </w:t>
+      </w:r>
+      <w:proofErr w:type="gramStart"/>
+      <w:r>
+        <w:rPr>
+          <w:rFonts w:ascii="Arial" w:eastAsia="Arial" w:hAnsi="Arial" w:cs="Arial"/>
+          <w:b/>
+        </w:rPr>
+        <w:t>Null :-</w:t>
+      </w:r>
+      <w:proofErr w:type="gramEnd"/>
+      <w:r>
+        <w:rPr>
+          <w:rFonts w:ascii="Arial" w:eastAsia="Arial" w:hAnsi="Arial" w:cs="Arial"/>
+          <w:b/>
+        </w:rPr>
+        <w:t xml:space="preserve"> email, </w:t>
+      </w:r>
+      <w:proofErr w:type="spellStart"/>
+      <w:r>
+        <w:rPr>
+          <w:rFonts w:ascii="Arial" w:eastAsia="Arial" w:hAnsi="Arial" w:cs="Arial"/>
+          <w:b/>
+        </w:rPr>
+        <w:t>mobileno</w:t>
+      </w:r>
+      <w:proofErr w:type="spellEnd"/>
+      <w:r>
+        <w:rPr>
+          <w:rFonts w:ascii="Arial" w:eastAsia="Arial" w:hAnsi="Arial" w:cs="Arial"/>
+          <w:b/>
+        </w:rPr>
+        <w:t>, password .</w:t>
+      </w:r>
+    </w:p>
+    <w:p>
+      <w:pPr>
+        <w:rPr>
+          <w:rFonts w:ascii="Arial" w:eastAsia="Arial" w:hAnsi="Arial" w:cs="Arial"/>
+          <w:b/>
+        </w:rPr>
+      </w:pPr>
+      <w:r>
+        <w:rPr>
+          <w:rFonts w:ascii="Arial" w:eastAsia="Arial" w:hAnsi="Arial" w:cs="Arial"/>
+          <w:b/>
+        </w:rPr>
+        <w:t xml:space="preserve">                                         </w:t>
       </w:r>
       <w:r>
         <w:rPr>
@@ -10894,16 +10926,223 @@
         <w:tab/>
         <w:t xml:space="preserve">          </w:t>
       </w:r>
+    </w:p>
+    <w:p>
+      <w:pPr>
+        <w:spacing w:before="0" w:line="240" w:lineRule="auto"/>
+        <w:rPr>
+          <w:rFonts w:ascii="Times New Roman" w:eastAsia="Times New Roman" w:hAnsi="Times New Roman" w:cs="Times New Roman"/>
+          <w:b/>
+          <w:color w:val="auto"/>
+          <w:sz w:val="28"/>
+          <w:szCs w:val="24"/>
+          <w:u w:val="single"/>
+          <w:lang w:val="en-US"/>
+        </w:rPr>
+      </w:pPr>
+    </w:p>
+    <w:p>
+      <w:pPr>
+        <w:spacing w:before="0" w:line="240" w:lineRule="auto"/>
+        <w:rPr>
+          <w:rFonts w:ascii="Times New Roman" w:eastAsia="Times New Roman" w:hAnsi="Times New Roman" w:cs="Times New Roman"/>
+          <w:b/>
+          <w:color w:val="auto"/>
+          <w:sz w:val="28"/>
+          <w:szCs w:val="24"/>
+          <w:u w:val="single"/>
+          <w:lang w:val="en-US"/>
+        </w:rPr>
+      </w:pPr>
+      <w:r>
+        <w:rPr>
+          <w:rFonts w:ascii="Times New Roman" w:eastAsia="Times New Roman" w:hAnsi="Times New Roman" w:cs="Times New Roman"/>
+          <w:b/>
+          <w:color w:val="auto"/>
+          <w:sz w:val="28"/>
+          <w:szCs w:val="24"/>
+          <w:u w:val="single"/>
+          <w:lang w:val="en-US"/>
+        </w:rPr>
+        <w:lastRenderedPageBreak/>
+        <w:t>5.2</w:t>
+      </w:r>
+      <w:r>
+        <w:rPr>
+          <w:rFonts w:ascii="Times New Roman" w:eastAsia="Times New Roman" w:hAnsi="Times New Roman" w:cs="Times New Roman"/>
+          <w:b/>
+          <w:color w:val="auto"/>
+          <w:sz w:val="28"/>
+          <w:szCs w:val="24"/>
+          <w:u w:val="single"/>
+          <w:lang w:val="en-US"/>
+        </w:rPr>
+        <w:t>.</w:t>
+      </w:r>
+    </w:p>
+    <w:p>
+      <w:pPr>
+        <w:spacing w:before="0" w:line="240" w:lineRule="auto"/>
+        <w:ind w:firstLine="720"/>
+        <w:rPr>
+          <w:rFonts w:ascii="Times New Roman" w:eastAsia="Times New Roman" w:hAnsi="Times New Roman" w:cs="Times New Roman"/>
+          <w:b/>
+          <w:color w:val="auto"/>
+          <w:sz w:val="28"/>
+          <w:szCs w:val="24"/>
+          <w:u w:val="single"/>
+          <w:lang w:val="en-US"/>
+        </w:rPr>
+      </w:pPr>
+      <w:r>
+        <w:rPr>
+          <w:rFonts w:ascii="Times New Roman" w:eastAsia="Times New Roman" w:hAnsi="Times New Roman" w:cs="Times New Roman"/>
+          <w:b/>
+          <w:color w:val="auto"/>
+          <w:sz w:val="28"/>
+          <w:szCs w:val="24"/>
+          <w:u w:val="single"/>
+          <w:lang w:val="en-US"/>
+        </w:rPr>
+        <w:t xml:space="preserve"> </w:t>
+      </w:r>
+      <w:r>
+        <w:rPr>
+          <w:rFonts w:ascii="Times New Roman" w:eastAsia="Times New Roman" w:hAnsi="Times New Roman" w:cs="Times New Roman"/>
+          <w:b/>
+          <w:color w:val="auto"/>
+          <w:sz w:val="28"/>
+          <w:szCs w:val="24"/>
+          <w:u w:val="single"/>
+          <w:lang w:val="en-US"/>
+        </w:rPr>
+        <w:t>U</w:t>
+      </w:r>
+      <w:r>
+        <w:rPr>
+          <w:rFonts w:ascii="Times New Roman" w:eastAsia="Times New Roman" w:hAnsi="Times New Roman" w:cs="Times New Roman"/>
+          <w:b/>
+          <w:color w:val="auto"/>
+          <w:sz w:val="28"/>
+          <w:szCs w:val="24"/>
+          <w:u w:val="single"/>
+          <w:lang w:val="en-US"/>
+        </w:rPr>
+        <w:t xml:space="preserve">I for </w:t>
+      </w:r>
+      <w:proofErr w:type="gramStart"/>
+      <w:r>
+        <w:rPr>
+          <w:rFonts w:ascii="Times New Roman" w:eastAsia="Times New Roman" w:hAnsi="Times New Roman" w:cs="Times New Roman"/>
+          <w:b/>
+          <w:color w:val="auto"/>
+          <w:sz w:val="28"/>
+          <w:szCs w:val="24"/>
+          <w:u w:val="single"/>
+          <w:lang w:val="en-US"/>
+        </w:rPr>
+        <w:t>Admin</w:t>
+      </w:r>
+      <w:r>
+        <w:rPr>
+          <w:rFonts w:ascii="Times New Roman" w:eastAsia="Times New Roman" w:hAnsi="Times New Roman" w:cs="Times New Roman"/>
+          <w:b/>
+          <w:color w:val="auto"/>
+          <w:sz w:val="28"/>
+          <w:szCs w:val="24"/>
+          <w:u w:val="single"/>
+          <w:lang w:val="en-US"/>
+        </w:rPr>
+        <w:t xml:space="preserve"> :</w:t>
+      </w:r>
+      <w:proofErr w:type="gramEnd"/>
+      <w:r>
+        <w:rPr>
+          <w:rFonts w:ascii="Times New Roman" w:eastAsia="Times New Roman" w:hAnsi="Times New Roman" w:cs="Times New Roman"/>
+          <w:b/>
+          <w:color w:val="auto"/>
+          <w:sz w:val="28"/>
+          <w:szCs w:val="24"/>
+          <w:u w:val="single"/>
+          <w:lang w:val="en-US"/>
+        </w:rPr>
+        <w:t>-</w:t>
+      </w:r>
+    </w:p>
+    <w:p>
+      <w:pPr>
+        <w:spacing w:before="0" w:line="240" w:lineRule="auto"/>
+        <w:ind w:firstLine="720"/>
+        <w:rPr>
+          <w:rFonts w:ascii="Times New Roman" w:eastAsia="Times New Roman" w:hAnsi="Times New Roman" w:cs="Times New Roman"/>
+          <w:b/>
+          <w:color w:val="auto"/>
+          <w:sz w:val="28"/>
+          <w:szCs w:val="24"/>
+          <w:lang w:val="en-US"/>
+        </w:rPr>
+      </w:pPr>
+    </w:p>
+    <w:p>
+      <w:pPr>
+        <w:spacing w:before="0" w:line="240" w:lineRule="auto"/>
+        <w:rPr>
+          <w:rFonts w:ascii="Times New Roman" w:eastAsia="Times New Roman" w:hAnsi="Times New Roman" w:cs="Times New Roman"/>
+          <w:b/>
+          <w:color w:val="auto"/>
+          <w:sz w:val="28"/>
+          <w:szCs w:val="24"/>
+          <w:lang w:val="en-US"/>
+        </w:rPr>
+      </w:pPr>
+      <w:r>
+        <w:rPr>
+          <w:rFonts w:ascii="Times New Roman" w:eastAsia="Times New Roman" w:hAnsi="Times New Roman" w:cs="Times New Roman"/>
+          <w:b/>
+          <w:color w:val="auto"/>
+          <w:sz w:val="28"/>
+          <w:szCs w:val="24"/>
+          <w:lang w:val="en-US"/>
+        </w:rPr>
+        <w:t>=======================================================</w:t>
+      </w:r>
+    </w:p>
+    <w:p>
+      <w:pPr>
+        <w:spacing w:before="0" w:line="240" w:lineRule="auto"/>
+        <w:rPr>
+          <w:rFonts w:ascii="Times New Roman" w:eastAsia="Times New Roman" w:hAnsi="Times New Roman" w:cs="Times New Roman"/>
+          <w:b/>
+          <w:color w:val="auto"/>
+          <w:sz w:val="28"/>
+          <w:szCs w:val="24"/>
+          <w:lang w:val="en-US"/>
+        </w:rPr>
+      </w:pPr>
+    </w:p>
+    <w:p>
+      <w:pPr>
+        <w:spacing w:before="0" w:line="240" w:lineRule="auto"/>
+        <w:rPr>
+          <w:rFonts w:ascii="Times New Roman" w:eastAsia="Times New Roman" w:hAnsi="Times New Roman" w:cs="Times New Roman"/>
+          <w:b/>
+          <w:color w:val="auto"/>
+          <w:sz w:val="28"/>
+          <w:szCs w:val="24"/>
+          <w:u w:val="single"/>
+          <w:lang w:val="en-US"/>
+        </w:rPr>
+      </w:pPr>
       <w:r>
         <w:rPr>
           <w:noProof/>
           <w:lang w:val="en-US"/>
         </w:rPr>
         <w:drawing>
-          <wp:inline distT="0" distB="0" distL="0" distR="0" wp14:anchorId="63A85427" wp14:editId="4BB13721">
-            <wp:extent cx="1381125" cy="1371600"/>
-            <wp:effectExtent l="0" t="0" r="9525" b="0"/>
-            <wp:docPr id="31" name="Picture 31"/>
+          <wp:inline distT="0" distB="0" distL="0" distR="0" wp14:anchorId="4A9CD388" wp14:editId="2F8E3427">
+            <wp:extent cx="5581650" cy="3819525"/>
+            <wp:effectExtent l="0" t="0" r="0" b="9525"/>
+            <wp:docPr id="7" name="Picture 7"/>
             <wp:cNvGraphicFramePr>
               <a:graphicFrameLocks xmlns:a="http://schemas.openxmlformats.org/drawingml/2006/main" noChangeAspect="1"/>
             </wp:cNvGraphicFramePr>
@@ -10923,6 +11162,876 @@
                   <pic:spPr>
                     <a:xfrm>
                       <a:off x="0" y="0"/>
+                      <a:ext cx="5581650" cy="3819525"/>
+                    </a:xfrm>
+                    <a:prstGeom prst="rect">
+                      <a:avLst/>
+                    </a:prstGeom>
+                  </pic:spPr>
+                </pic:pic>
+              </a:graphicData>
+            </a:graphic>
+          </wp:inline>
+        </w:drawing>
+      </w:r>
+    </w:p>
+    <w:p>
+      <w:pPr>
+        <w:spacing w:before="0" w:line="240" w:lineRule="auto"/>
+        <w:rPr>
+          <w:rFonts w:ascii="Times New Roman" w:eastAsia="Times New Roman" w:hAnsi="Times New Roman" w:cs="Times New Roman"/>
+          <w:b/>
+          <w:color w:val="auto"/>
+          <w:sz w:val="28"/>
+          <w:szCs w:val="24"/>
+          <w:u w:val="single"/>
+          <w:lang w:val="en-US"/>
+        </w:rPr>
+      </w:pPr>
+    </w:p>
+    <w:p>
+      <w:pPr>
+        <w:spacing w:before="0" w:line="240" w:lineRule="auto"/>
+        <w:rPr>
+          <w:rFonts w:ascii="Times New Roman" w:eastAsia="Times New Roman" w:hAnsi="Times New Roman" w:cs="Times New Roman"/>
+          <w:b/>
+          <w:color w:val="auto"/>
+          <w:sz w:val="28"/>
+          <w:szCs w:val="24"/>
+          <w:lang w:val="en-US"/>
+        </w:rPr>
+      </w:pPr>
+      <w:r>
+        <w:rPr>
+          <w:rFonts w:ascii="Times New Roman" w:eastAsia="Times New Roman" w:hAnsi="Times New Roman" w:cs="Times New Roman"/>
+          <w:b/>
+          <w:color w:val="auto"/>
+          <w:sz w:val="28"/>
+          <w:szCs w:val="24"/>
+          <w:lang w:val="en-US"/>
+        </w:rPr>
+        <w:t>======================================================</w:t>
+      </w:r>
+    </w:p>
+    <w:p>
+      <w:pPr>
+        <w:spacing w:before="0" w:line="240" w:lineRule="auto"/>
+        <w:rPr>
+          <w:rFonts w:ascii="Times New Roman" w:eastAsia="Times New Roman" w:hAnsi="Times New Roman" w:cs="Times New Roman"/>
+          <w:b/>
+          <w:color w:val="auto"/>
+          <w:sz w:val="28"/>
+          <w:szCs w:val="24"/>
+          <w:lang w:val="en-US"/>
+        </w:rPr>
+      </w:pPr>
+    </w:p>
+    <w:p>
+      <w:pPr>
+        <w:rPr>
+          <w:rFonts w:ascii="Times New Roman" w:eastAsia="Times New Roman" w:hAnsi="Times New Roman" w:cs="Times New Roman"/>
+          <w:sz w:val="28"/>
+          <w:szCs w:val="24"/>
+        </w:rPr>
+      </w:pPr>
+      <w:r>
+        <w:rPr>
+          <w:rFonts w:ascii="Times New Roman" w:eastAsia="Times New Roman" w:hAnsi="Times New Roman" w:cs="Times New Roman"/>
+          <w:sz w:val="28"/>
+          <w:szCs w:val="24"/>
+        </w:rPr>
+        <w:t>This page is especially created so that the admin can be able to maintain the master list without actually connecting to the bac</w:t>
+      </w:r>
+      <w:r>
+        <w:rPr>
+          <w:rFonts w:ascii="Times New Roman" w:eastAsia="Times New Roman" w:hAnsi="Times New Roman" w:cs="Times New Roman"/>
+          <w:sz w:val="28"/>
+          <w:szCs w:val="24"/>
+        </w:rPr>
+        <w:t>k</w:t>
+      </w:r>
+      <w:r>
+        <w:rPr>
+          <w:rFonts w:ascii="Times New Roman" w:eastAsia="Times New Roman" w:hAnsi="Times New Roman" w:cs="Times New Roman"/>
+          <w:sz w:val="28"/>
+          <w:szCs w:val="24"/>
+        </w:rPr>
+        <w:t>e</w:t>
+      </w:r>
+      <w:r>
+        <w:rPr>
+          <w:rFonts w:ascii="Times New Roman" w:eastAsia="Times New Roman" w:hAnsi="Times New Roman" w:cs="Times New Roman"/>
+          <w:sz w:val="28"/>
+          <w:szCs w:val="24"/>
+        </w:rPr>
+        <w:t>n</w:t>
+      </w:r>
+      <w:r>
+        <w:rPr>
+          <w:rFonts w:ascii="Times New Roman" w:eastAsia="Times New Roman" w:hAnsi="Times New Roman" w:cs="Times New Roman"/>
+          <w:sz w:val="28"/>
+          <w:szCs w:val="24"/>
+        </w:rPr>
+        <w:t xml:space="preserve">d. </w:t>
+      </w:r>
+    </w:p>
+    <w:p>
+      <w:pPr>
+        <w:rPr>
+          <w:rFonts w:ascii="Times New Roman" w:eastAsia="Times New Roman" w:hAnsi="Times New Roman" w:cs="Times New Roman"/>
+          <w:sz w:val="28"/>
+          <w:szCs w:val="24"/>
+        </w:rPr>
+      </w:pPr>
+      <w:r>
+        <w:rPr>
+          <w:rFonts w:ascii="Times New Roman" w:eastAsia="Times New Roman" w:hAnsi="Times New Roman" w:cs="Times New Roman"/>
+          <w:sz w:val="28"/>
+          <w:szCs w:val="24"/>
+        </w:rPr>
+        <w:t xml:space="preserve">In order to </w:t>
+      </w:r>
+      <w:proofErr w:type="gramStart"/>
+      <w:r>
+        <w:rPr>
+          <w:rFonts w:ascii="Times New Roman" w:eastAsia="Times New Roman" w:hAnsi="Times New Roman" w:cs="Times New Roman"/>
+          <w:sz w:val="28"/>
+          <w:szCs w:val="24"/>
+        </w:rPr>
+        <w:t>access  the</w:t>
+      </w:r>
+      <w:proofErr w:type="gramEnd"/>
+      <w:r>
+        <w:rPr>
+          <w:rFonts w:ascii="Times New Roman" w:eastAsia="Times New Roman" w:hAnsi="Times New Roman" w:cs="Times New Roman"/>
+          <w:sz w:val="28"/>
+          <w:szCs w:val="24"/>
+        </w:rPr>
+        <w:t xml:space="preserve"> admin panel the user must click on the button shown above.</w:t>
+      </w:r>
+    </w:p>
+    <w:p>
+      <w:pPr>
+        <w:rPr>
+          <w:rFonts w:ascii="Times New Roman" w:eastAsia="Times New Roman" w:hAnsi="Times New Roman" w:cs="Times New Roman"/>
+          <w:b/>
+          <w:sz w:val="40"/>
+          <w:szCs w:val="40"/>
+        </w:rPr>
+      </w:pPr>
+    </w:p>
+    <w:p>
+      <w:pPr>
+        <w:rPr>
+          <w:rFonts w:ascii="Times New Roman" w:eastAsia="Times New Roman" w:hAnsi="Times New Roman" w:cs="Times New Roman"/>
+          <w:b/>
+          <w:sz w:val="40"/>
+          <w:szCs w:val="40"/>
+        </w:rPr>
+      </w:pPr>
+    </w:p>
+    <w:p>
+      <w:pPr>
+        <w:rPr>
+          <w:rFonts w:ascii="Times New Roman" w:eastAsia="Times New Roman" w:hAnsi="Times New Roman" w:cs="Times New Roman"/>
+          <w:b/>
+          <w:sz w:val="40"/>
+          <w:szCs w:val="40"/>
+        </w:rPr>
+      </w:pPr>
+      <w:r>
+        <w:rPr>
+          <w:noProof/>
+          <w:lang w:val="en-US"/>
+        </w:rPr>
+        <w:lastRenderedPageBreak/>
+        <w:drawing>
+          <wp:inline distT="0" distB="0" distL="0" distR="0" wp14:anchorId="73EB5F71" wp14:editId="0F6CA448">
+            <wp:extent cx="5943600" cy="2959735"/>
+            <wp:effectExtent l="0" t="0" r="0" b="0"/>
+            <wp:docPr id="9" name="Picture 9"/>
+            <wp:cNvGraphicFramePr>
+              <a:graphicFrameLocks xmlns:a="http://schemas.openxmlformats.org/drawingml/2006/main" noChangeAspect="1"/>
+            </wp:cNvGraphicFramePr>
+            <a:graphic xmlns:a="http://schemas.openxmlformats.org/drawingml/2006/main">
+              <a:graphicData uri="http://schemas.openxmlformats.org/drawingml/2006/picture">
+                <pic:pic xmlns:pic="http://schemas.openxmlformats.org/drawingml/2006/picture">
+                  <pic:nvPicPr>
+                    <pic:cNvPr id="0" name=""/>
+                    <pic:cNvPicPr/>
+                  </pic:nvPicPr>
+                  <pic:blipFill>
+                    <a:blip r:embed="rId30"/>
+                    <a:stretch>
+                      <a:fillRect/>
+                    </a:stretch>
+                  </pic:blipFill>
+                  <pic:spPr>
+                    <a:xfrm>
+                      <a:off x="0" y="0"/>
+                      <a:ext cx="5943600" cy="2959735"/>
+                    </a:xfrm>
+                    <a:prstGeom prst="rect">
+                      <a:avLst/>
+                    </a:prstGeom>
+                  </pic:spPr>
+                </pic:pic>
+              </a:graphicData>
+            </a:graphic>
+          </wp:inline>
+        </w:drawing>
+      </w:r>
+    </w:p>
+    <w:p>
+      <w:pPr>
+        <w:rPr>
+          <w:rFonts w:ascii="Times New Roman" w:eastAsia="Times New Roman" w:hAnsi="Times New Roman" w:cs="Times New Roman"/>
+          <w:b/>
+          <w:sz w:val="28"/>
+          <w:szCs w:val="28"/>
+        </w:rPr>
+      </w:pPr>
+      <w:r>
+        <w:rPr>
+          <w:rFonts w:ascii="Times New Roman" w:eastAsia="Times New Roman" w:hAnsi="Times New Roman" w:cs="Times New Roman"/>
+          <w:sz w:val="28"/>
+          <w:szCs w:val="28"/>
+        </w:rPr>
+        <w:t>This page is for admin to login into the login panel.</w:t>
+      </w:r>
+    </w:p>
+    <w:p>
+      <w:pPr>
+        <w:rPr>
+          <w:rFonts w:ascii="Times New Roman" w:eastAsia="Times New Roman" w:hAnsi="Times New Roman" w:cs="Times New Roman"/>
+          <w:b/>
+          <w:sz w:val="28"/>
+          <w:szCs w:val="28"/>
+        </w:rPr>
+      </w:pPr>
+      <w:r>
+        <w:rPr>
+          <w:rFonts w:ascii="Times New Roman" w:eastAsia="Times New Roman" w:hAnsi="Times New Roman" w:cs="Times New Roman"/>
+          <w:b/>
+          <w:sz w:val="28"/>
+          <w:szCs w:val="28"/>
+        </w:rPr>
+        <w:t>===========================</w:t>
+      </w:r>
+      <w:r>
+        <w:rPr>
+          <w:rFonts w:ascii="Times New Roman" w:eastAsia="Times New Roman" w:hAnsi="Times New Roman" w:cs="Times New Roman"/>
+          <w:b/>
+          <w:sz w:val="28"/>
+          <w:szCs w:val="28"/>
+        </w:rPr>
+        <w:t>===============================</w:t>
+      </w:r>
+    </w:p>
+    <w:p>
+      <w:pPr>
+        <w:rPr>
+          <w:rFonts w:ascii="Times New Roman" w:eastAsia="Times New Roman" w:hAnsi="Times New Roman" w:cs="Times New Roman"/>
+          <w:b/>
+          <w:sz w:val="40"/>
+          <w:szCs w:val="40"/>
+        </w:rPr>
+      </w:pPr>
+      <w:r>
+        <w:rPr>
+          <w:noProof/>
+          <w:lang w:val="en-US"/>
+        </w:rPr>
+        <w:drawing>
+          <wp:inline distT="0" distB="0" distL="0" distR="0" wp14:anchorId="03A5338B" wp14:editId="511C7440">
+            <wp:extent cx="5943600" cy="2611120"/>
+            <wp:effectExtent l="0" t="0" r="0" b="0"/>
+            <wp:docPr id="10" name="Picture 10"/>
+            <wp:cNvGraphicFramePr>
+              <a:graphicFrameLocks xmlns:a="http://schemas.openxmlformats.org/drawingml/2006/main" noChangeAspect="1"/>
+            </wp:cNvGraphicFramePr>
+            <a:graphic xmlns:a="http://schemas.openxmlformats.org/drawingml/2006/main">
+              <a:graphicData uri="http://schemas.openxmlformats.org/drawingml/2006/picture">
+                <pic:pic xmlns:pic="http://schemas.openxmlformats.org/drawingml/2006/picture">
+                  <pic:nvPicPr>
+                    <pic:cNvPr id="0" name=""/>
+                    <pic:cNvPicPr/>
+                  </pic:nvPicPr>
+                  <pic:blipFill>
+                    <a:blip r:embed="rId31"/>
+                    <a:stretch>
+                      <a:fillRect/>
+                    </a:stretch>
+                  </pic:blipFill>
+                  <pic:spPr>
+                    <a:xfrm>
+                      <a:off x="0" y="0"/>
+                      <a:ext cx="5943600" cy="2611120"/>
+                    </a:xfrm>
+                    <a:prstGeom prst="rect">
+                      <a:avLst/>
+                    </a:prstGeom>
+                  </pic:spPr>
+                </pic:pic>
+              </a:graphicData>
+            </a:graphic>
+          </wp:inline>
+        </w:drawing>
+      </w:r>
+    </w:p>
+    <w:p>
+      <w:pPr>
+        <w:rPr>
+          <w:rFonts w:ascii="Times New Roman" w:eastAsia="Times New Roman" w:hAnsi="Times New Roman" w:cs="Times New Roman"/>
+          <w:sz w:val="28"/>
+          <w:szCs w:val="28"/>
+        </w:rPr>
+      </w:pPr>
+      <w:r>
+        <w:rPr>
+          <w:rFonts w:ascii="Times New Roman" w:eastAsia="Times New Roman" w:hAnsi="Times New Roman" w:cs="Times New Roman"/>
+          <w:sz w:val="28"/>
+          <w:szCs w:val="28"/>
+        </w:rPr>
+        <w:t>This is the home of the admin page from where it gets diverted.</w:t>
+      </w:r>
+    </w:p>
+    <w:p>
+      <w:pPr>
+        <w:rPr>
+          <w:rFonts w:ascii="Times New Roman" w:eastAsia="Times New Roman" w:hAnsi="Times New Roman" w:cs="Times New Roman"/>
+          <w:b/>
+          <w:sz w:val="40"/>
+          <w:szCs w:val="40"/>
+        </w:rPr>
+      </w:pPr>
+      <w:r>
+        <w:rPr>
+          <w:noProof/>
+          <w:lang w:val="en-US"/>
+        </w:rPr>
+        <w:lastRenderedPageBreak/>
+        <w:drawing>
+          <wp:inline distT="0" distB="0" distL="0" distR="0" wp14:anchorId="4F0D84B8" wp14:editId="1DB23165">
+            <wp:extent cx="5943600" cy="2828925"/>
+            <wp:effectExtent l="0" t="0" r="0" b="9525"/>
+            <wp:docPr id="13" name="Picture 13"/>
+            <wp:cNvGraphicFramePr>
+              <a:graphicFrameLocks xmlns:a="http://schemas.openxmlformats.org/drawingml/2006/main" noChangeAspect="1"/>
+            </wp:cNvGraphicFramePr>
+            <a:graphic xmlns:a="http://schemas.openxmlformats.org/drawingml/2006/main">
+              <a:graphicData uri="http://schemas.openxmlformats.org/drawingml/2006/picture">
+                <pic:pic xmlns:pic="http://schemas.openxmlformats.org/drawingml/2006/picture">
+                  <pic:nvPicPr>
+                    <pic:cNvPr id="0" name=""/>
+                    <pic:cNvPicPr/>
+                  </pic:nvPicPr>
+                  <pic:blipFill>
+                    <a:blip r:embed="rId32"/>
+                    <a:stretch>
+                      <a:fillRect/>
+                    </a:stretch>
+                  </pic:blipFill>
+                  <pic:spPr>
+                    <a:xfrm>
+                      <a:off x="0" y="0"/>
+                      <a:ext cx="5943600" cy="2828925"/>
+                    </a:xfrm>
+                    <a:prstGeom prst="rect">
+                      <a:avLst/>
+                    </a:prstGeom>
+                  </pic:spPr>
+                </pic:pic>
+              </a:graphicData>
+            </a:graphic>
+          </wp:inline>
+        </w:drawing>
+      </w:r>
+    </w:p>
+    <w:p>
+      <w:pPr>
+        <w:rPr>
+          <w:rFonts w:ascii="Times New Roman" w:eastAsia="Times New Roman" w:hAnsi="Times New Roman" w:cs="Times New Roman"/>
+          <w:sz w:val="28"/>
+          <w:szCs w:val="28"/>
+        </w:rPr>
+      </w:pPr>
+      <w:r>
+        <w:rPr>
+          <w:rFonts w:ascii="Times New Roman" w:eastAsia="Times New Roman" w:hAnsi="Times New Roman" w:cs="Times New Roman"/>
+          <w:sz w:val="28"/>
+          <w:szCs w:val="28"/>
+        </w:rPr>
+        <w:t xml:space="preserve">Once the admin clicks on the </w:t>
+      </w:r>
+      <w:r>
+        <w:rPr>
+          <w:rFonts w:ascii="Times New Roman" w:eastAsia="Times New Roman" w:hAnsi="Times New Roman" w:cs="Times New Roman"/>
+          <w:sz w:val="28"/>
+          <w:szCs w:val="28"/>
+        </w:rPr>
+        <w:t>ADD FLIGHT, the above page is displayed from where the admin can add a new flight with other mentioned details, which finally gets added to the database.</w:t>
+      </w:r>
+    </w:p>
+    <w:p>
+      <w:pPr>
+        <w:rPr>
+          <w:rFonts w:ascii="Times New Roman" w:eastAsia="Times New Roman" w:hAnsi="Times New Roman" w:cs="Times New Roman"/>
+          <w:b/>
+          <w:sz w:val="40"/>
+          <w:szCs w:val="40"/>
+        </w:rPr>
+      </w:pPr>
+      <w:r>
+        <w:rPr>
+          <w:noProof/>
+          <w:lang w:val="en-US"/>
+        </w:rPr>
+        <w:drawing>
+          <wp:inline distT="0" distB="0" distL="0" distR="0" wp14:anchorId="44438936" wp14:editId="6DF3BE9F">
+            <wp:extent cx="5943600" cy="2851785"/>
+            <wp:effectExtent l="0" t="0" r="0" b="5715"/>
+            <wp:docPr id="14" name="Picture 14"/>
+            <wp:cNvGraphicFramePr>
+              <a:graphicFrameLocks xmlns:a="http://schemas.openxmlformats.org/drawingml/2006/main" noChangeAspect="1"/>
+            </wp:cNvGraphicFramePr>
+            <a:graphic xmlns:a="http://schemas.openxmlformats.org/drawingml/2006/main">
+              <a:graphicData uri="http://schemas.openxmlformats.org/drawingml/2006/picture">
+                <pic:pic xmlns:pic="http://schemas.openxmlformats.org/drawingml/2006/picture">
+                  <pic:nvPicPr>
+                    <pic:cNvPr id="0" name=""/>
+                    <pic:cNvPicPr/>
+                  </pic:nvPicPr>
+                  <pic:blipFill>
+                    <a:blip r:embed="rId33"/>
+                    <a:stretch>
+                      <a:fillRect/>
+                    </a:stretch>
+                  </pic:blipFill>
+                  <pic:spPr>
+                    <a:xfrm>
+                      <a:off x="0" y="0"/>
+                      <a:ext cx="5943600" cy="2851785"/>
+                    </a:xfrm>
+                    <a:prstGeom prst="rect">
+                      <a:avLst/>
+                    </a:prstGeom>
+                  </pic:spPr>
+                </pic:pic>
+              </a:graphicData>
+            </a:graphic>
+          </wp:inline>
+        </w:drawing>
+      </w:r>
+    </w:p>
+    <w:p>
+      <w:pPr>
+        <w:rPr>
+          <w:rFonts w:ascii="Times New Roman" w:eastAsia="Times New Roman" w:hAnsi="Times New Roman" w:cs="Times New Roman"/>
+          <w:sz w:val="28"/>
+          <w:szCs w:val="28"/>
+        </w:rPr>
+      </w:pPr>
+      <w:r>
+        <w:rPr>
+          <w:rFonts w:ascii="Times New Roman" w:eastAsia="Times New Roman" w:hAnsi="Times New Roman" w:cs="Times New Roman"/>
+          <w:sz w:val="28"/>
+          <w:szCs w:val="28"/>
+        </w:rPr>
+        <w:t xml:space="preserve">Once the admin clicks on the </w:t>
+      </w:r>
+      <w:r>
+        <w:rPr>
+          <w:rFonts w:ascii="Times New Roman" w:eastAsia="Times New Roman" w:hAnsi="Times New Roman" w:cs="Times New Roman"/>
+          <w:sz w:val="28"/>
+          <w:szCs w:val="28"/>
+        </w:rPr>
+        <w:t>VIEW</w:t>
+      </w:r>
+      <w:r>
+        <w:rPr>
+          <w:rFonts w:ascii="Times New Roman" w:eastAsia="Times New Roman" w:hAnsi="Times New Roman" w:cs="Times New Roman"/>
+          <w:sz w:val="28"/>
+          <w:szCs w:val="28"/>
+        </w:rPr>
+        <w:t xml:space="preserve"> FLIGHT</w:t>
+      </w:r>
+      <w:r>
+        <w:rPr>
+          <w:rFonts w:ascii="Times New Roman" w:eastAsia="Times New Roman" w:hAnsi="Times New Roman" w:cs="Times New Roman"/>
+          <w:sz w:val="28"/>
+          <w:szCs w:val="28"/>
+        </w:rPr>
+        <w:t>S</w:t>
+      </w:r>
+      <w:r>
+        <w:rPr>
+          <w:rFonts w:ascii="Times New Roman" w:eastAsia="Times New Roman" w:hAnsi="Times New Roman" w:cs="Times New Roman"/>
+          <w:sz w:val="28"/>
+          <w:szCs w:val="28"/>
+        </w:rPr>
+        <w:t xml:space="preserve">, the above page is displayed from where the admin can </w:t>
+      </w:r>
+      <w:r>
+        <w:rPr>
+          <w:rFonts w:ascii="Times New Roman" w:eastAsia="Times New Roman" w:hAnsi="Times New Roman" w:cs="Times New Roman"/>
+          <w:sz w:val="28"/>
+          <w:szCs w:val="28"/>
+        </w:rPr>
+        <w:t>view all the available flights, the admin can also delete the unwanted flight details</w:t>
+      </w:r>
+      <w:r>
+        <w:rPr>
+          <w:rFonts w:ascii="Times New Roman" w:eastAsia="Times New Roman" w:hAnsi="Times New Roman" w:cs="Times New Roman"/>
+          <w:sz w:val="28"/>
+          <w:szCs w:val="28"/>
+        </w:rPr>
+        <w:t>.</w:t>
+      </w:r>
+    </w:p>
+    <w:p>
+      <w:pPr>
+        <w:rPr>
+          <w:rFonts w:ascii="Times New Roman" w:eastAsia="Times New Roman" w:hAnsi="Times New Roman" w:cs="Times New Roman"/>
+          <w:b/>
+          <w:sz w:val="40"/>
+          <w:szCs w:val="40"/>
+        </w:rPr>
+      </w:pPr>
+      <w:r>
+        <w:rPr>
+          <w:noProof/>
+          <w:lang w:val="en-US"/>
+        </w:rPr>
+        <w:lastRenderedPageBreak/>
+        <w:drawing>
+          <wp:inline distT="0" distB="0" distL="0" distR="0" wp14:anchorId="12F21C03" wp14:editId="0E2403E9">
+            <wp:extent cx="5943600" cy="3022600"/>
+            <wp:effectExtent l="0" t="0" r="0" b="6350"/>
+            <wp:docPr id="15" name="Picture 15"/>
+            <wp:cNvGraphicFramePr>
+              <a:graphicFrameLocks xmlns:a="http://schemas.openxmlformats.org/drawingml/2006/main" noChangeAspect="1"/>
+            </wp:cNvGraphicFramePr>
+            <a:graphic xmlns:a="http://schemas.openxmlformats.org/drawingml/2006/main">
+              <a:graphicData uri="http://schemas.openxmlformats.org/drawingml/2006/picture">
+                <pic:pic xmlns:pic="http://schemas.openxmlformats.org/drawingml/2006/picture">
+                  <pic:nvPicPr>
+                    <pic:cNvPr id="0" name=""/>
+                    <pic:cNvPicPr/>
+                  </pic:nvPicPr>
+                  <pic:blipFill>
+                    <a:blip r:embed="rId34"/>
+                    <a:stretch>
+                      <a:fillRect/>
+                    </a:stretch>
+                  </pic:blipFill>
+                  <pic:spPr>
+                    <a:xfrm>
+                      <a:off x="0" y="0"/>
+                      <a:ext cx="5943600" cy="3022600"/>
+                    </a:xfrm>
+                    <a:prstGeom prst="rect">
+                      <a:avLst/>
+                    </a:prstGeom>
+                  </pic:spPr>
+                </pic:pic>
+              </a:graphicData>
+            </a:graphic>
+          </wp:inline>
+        </w:drawing>
+      </w:r>
+    </w:p>
+    <w:p>
+      <w:pPr>
+        <w:rPr>
+          <w:rFonts w:ascii="Times New Roman" w:eastAsia="Times New Roman" w:hAnsi="Times New Roman" w:cs="Times New Roman"/>
+          <w:sz w:val="28"/>
+          <w:szCs w:val="28"/>
+        </w:rPr>
+      </w:pPr>
+      <w:r>
+        <w:rPr>
+          <w:rFonts w:ascii="Times New Roman" w:eastAsia="Times New Roman" w:hAnsi="Times New Roman" w:cs="Times New Roman"/>
+          <w:sz w:val="28"/>
+          <w:szCs w:val="28"/>
+        </w:rPr>
+        <w:t xml:space="preserve">The admin </w:t>
+      </w:r>
+      <w:r>
+        <w:rPr>
+          <w:rFonts w:ascii="Times New Roman" w:eastAsia="Times New Roman" w:hAnsi="Times New Roman" w:cs="Times New Roman"/>
+          <w:sz w:val="28"/>
+          <w:szCs w:val="28"/>
+        </w:rPr>
+        <w:t xml:space="preserve">is also able to change the password by clicking on the CHANGE PASSWORD </w:t>
+      </w:r>
+      <w:proofErr w:type="gramStart"/>
+      <w:r>
+        <w:rPr>
+          <w:rFonts w:ascii="Times New Roman" w:eastAsia="Times New Roman" w:hAnsi="Times New Roman" w:cs="Times New Roman"/>
+          <w:sz w:val="28"/>
+          <w:szCs w:val="28"/>
+        </w:rPr>
+        <w:t>button .</w:t>
+      </w:r>
+      <w:proofErr w:type="gramEnd"/>
+    </w:p>
+    <w:p>
+      <w:pPr>
+        <w:rPr>
+          <w:rFonts w:ascii="Times New Roman" w:eastAsia="Times New Roman" w:hAnsi="Times New Roman" w:cs="Times New Roman"/>
+          <w:b/>
+          <w:sz w:val="40"/>
+          <w:szCs w:val="40"/>
+        </w:rPr>
+      </w:pPr>
+    </w:p>
+    <w:p>
+      <w:pPr>
+        <w:rPr>
+          <w:rFonts w:ascii="Times New Roman" w:eastAsia="Times New Roman" w:hAnsi="Times New Roman" w:cs="Times New Roman"/>
+          <w:b/>
+          <w:sz w:val="40"/>
+          <w:szCs w:val="40"/>
+        </w:rPr>
+      </w:pPr>
+      <w:r>
+        <w:rPr>
+          <w:rFonts w:ascii="Times New Roman" w:eastAsia="Times New Roman" w:hAnsi="Times New Roman" w:cs="Times New Roman"/>
+          <w:b/>
+          <w:sz w:val="40"/>
+          <w:szCs w:val="40"/>
+        </w:rPr>
+        <w:t>A</w:t>
+      </w:r>
+      <w:r>
+        <w:rPr>
+          <w:rFonts w:ascii="Times New Roman" w:eastAsia="Times New Roman" w:hAnsi="Times New Roman" w:cs="Times New Roman"/>
+          <w:b/>
+          <w:sz w:val="36"/>
+          <w:szCs w:val="36"/>
+        </w:rPr>
+        <w:t>DMIN</w:t>
+      </w:r>
+      <w:r>
+        <w:rPr>
+          <w:rFonts w:ascii="Times New Roman" w:eastAsia="Times New Roman" w:hAnsi="Times New Roman" w:cs="Times New Roman"/>
+          <w:b/>
+          <w:sz w:val="40"/>
+          <w:szCs w:val="40"/>
+        </w:rPr>
+        <w:t xml:space="preserve"> D</w:t>
+      </w:r>
+      <w:r>
+        <w:rPr>
+          <w:rFonts w:ascii="Times New Roman" w:eastAsia="Times New Roman" w:hAnsi="Times New Roman" w:cs="Times New Roman"/>
+          <w:b/>
+          <w:sz w:val="36"/>
+          <w:szCs w:val="36"/>
+        </w:rPr>
+        <w:t>ATABASE</w:t>
+      </w:r>
+      <w:r>
+        <w:rPr>
+          <w:rFonts w:ascii="Times New Roman" w:eastAsia="Times New Roman" w:hAnsi="Times New Roman" w:cs="Times New Roman"/>
+          <w:b/>
+          <w:sz w:val="40"/>
+          <w:szCs w:val="40"/>
+        </w:rPr>
+        <w:t xml:space="preserve"> T</w:t>
+      </w:r>
+      <w:r>
+        <w:rPr>
+          <w:rFonts w:ascii="Times New Roman" w:eastAsia="Times New Roman" w:hAnsi="Times New Roman" w:cs="Times New Roman"/>
+          <w:b/>
+          <w:sz w:val="36"/>
+          <w:szCs w:val="36"/>
+        </w:rPr>
+        <w:t>ABLE</w:t>
+      </w:r>
+      <w:r>
+        <w:rPr>
+          <w:rFonts w:ascii="Times New Roman" w:eastAsia="Times New Roman" w:hAnsi="Times New Roman" w:cs="Times New Roman"/>
+          <w:b/>
+          <w:sz w:val="40"/>
+          <w:szCs w:val="40"/>
+        </w:rPr>
+        <w:t>:</w:t>
+      </w:r>
+    </w:p>
+    <w:p>
+      <w:pPr>
+        <w:rPr>
+          <w:noProof/>
+          <w:lang w:val="en-US"/>
+        </w:rPr>
+      </w:pPr>
+      <w:r>
+        <w:rPr>
+          <w:noProof/>
+          <w:lang w:val="en-US"/>
+        </w:rPr>
+        <w:drawing>
+          <wp:inline distT="0" distB="0" distL="0" distR="0" wp14:anchorId="03CE5C4B" wp14:editId="7C4A4CEB">
+            <wp:extent cx="1457325" cy="1200150"/>
+            <wp:effectExtent l="0" t="0" r="9525" b="0"/>
+            <wp:docPr id="20" name="Picture 20"/>
+            <wp:cNvGraphicFramePr>
+              <a:graphicFrameLocks xmlns:a="http://schemas.openxmlformats.org/drawingml/2006/main" noChangeAspect="1"/>
+            </wp:cNvGraphicFramePr>
+            <a:graphic xmlns:a="http://schemas.openxmlformats.org/drawingml/2006/main">
+              <a:graphicData uri="http://schemas.openxmlformats.org/drawingml/2006/picture">
+                <pic:pic xmlns:pic="http://schemas.openxmlformats.org/drawingml/2006/picture">
+                  <pic:nvPicPr>
+                    <pic:cNvPr id="0" name=""/>
+                    <pic:cNvPicPr/>
+                  </pic:nvPicPr>
+                  <pic:blipFill>
+                    <a:blip r:embed="rId35"/>
+                    <a:stretch>
+                      <a:fillRect/>
+                    </a:stretch>
+                  </pic:blipFill>
+                  <pic:spPr>
+                    <a:xfrm>
+                      <a:off x="0" y="0"/>
+                      <a:ext cx="1457325" cy="1200150"/>
+                    </a:xfrm>
+                    <a:prstGeom prst="rect">
+                      <a:avLst/>
+                    </a:prstGeom>
+                  </pic:spPr>
+                </pic:pic>
+              </a:graphicData>
+            </a:graphic>
+          </wp:inline>
+        </w:drawing>
+      </w:r>
+    </w:p>
+    <w:p>
+      <w:pPr>
+        <w:rPr>
+          <w:noProof/>
+          <w:sz w:val="28"/>
+          <w:szCs w:val="28"/>
+          <w:lang w:val="en-US"/>
+        </w:rPr>
+      </w:pPr>
+      <w:r>
+        <w:rPr>
+          <w:noProof/>
+          <w:sz w:val="28"/>
+          <w:szCs w:val="28"/>
+          <w:u w:val="single"/>
+          <w:lang w:val="en-US"/>
+        </w:rPr>
+        <w:t>Primary Key</w:t>
+      </w:r>
+      <w:r>
+        <w:rPr>
+          <w:noProof/>
+          <w:sz w:val="28"/>
+          <w:szCs w:val="28"/>
+          <w:lang w:val="en-US"/>
+        </w:rPr>
+        <w:t>:- username</w:t>
+      </w:r>
+    </w:p>
+    <w:p>
+      <w:pPr>
+        <w:rPr>
+          <w:noProof/>
+          <w:sz w:val="28"/>
+          <w:szCs w:val="28"/>
+          <w:lang w:val="en-US"/>
+        </w:rPr>
+      </w:pPr>
+      <w:r>
+        <w:rPr>
+          <w:noProof/>
+          <w:sz w:val="28"/>
+          <w:szCs w:val="28"/>
+          <w:u w:val="single"/>
+          <w:lang w:val="en-US"/>
+        </w:rPr>
+        <w:t>Unique and NotNull</w:t>
+      </w:r>
+      <w:r>
+        <w:rPr>
+          <w:noProof/>
+          <w:sz w:val="28"/>
+          <w:szCs w:val="28"/>
+          <w:lang w:val="en-US"/>
+        </w:rPr>
+        <w:t xml:space="preserve">:- email, </w:t>
+      </w:r>
+      <w:r>
+        <w:rPr>
+          <w:noProof/>
+          <w:sz w:val="28"/>
+          <w:szCs w:val="28"/>
+          <w:lang w:val="en-US"/>
+        </w:rPr>
+        <w:t xml:space="preserve"> </w:t>
+      </w:r>
+      <w:r>
+        <w:rPr>
+          <w:noProof/>
+          <w:sz w:val="28"/>
+          <w:szCs w:val="28"/>
+          <w:lang w:val="en-US"/>
+        </w:rPr>
+        <w:t xml:space="preserve">password </w:t>
+      </w:r>
+    </w:p>
+    <w:p>
+      <w:pPr>
+        <w:rPr>
+          <w:rFonts w:ascii="Times New Roman" w:eastAsia="Times New Roman" w:hAnsi="Times New Roman" w:cs="Times New Roman"/>
+          <w:b/>
+          <w:sz w:val="40"/>
+          <w:szCs w:val="40"/>
+        </w:rPr>
+      </w:pPr>
+      <w:r>
+        <w:rPr>
+          <w:rFonts w:ascii="Times New Roman" w:eastAsia="Times New Roman" w:hAnsi="Times New Roman" w:cs="Times New Roman"/>
+          <w:b/>
+          <w:sz w:val="40"/>
+          <w:szCs w:val="40"/>
+        </w:rPr>
+        <w:lastRenderedPageBreak/>
+        <w:t xml:space="preserve">                                                                       </w:t>
+      </w:r>
+      <w:r>
+        <w:rPr>
+          <w:noProof/>
+          <w:lang w:val="en-US"/>
+        </w:rPr>
+        <w:drawing>
+          <wp:inline distT="0" distB="0" distL="0" distR="0" wp14:anchorId="677CADB1" wp14:editId="35205E3B">
+            <wp:extent cx="1381125" cy="1371600"/>
+            <wp:effectExtent l="0" t="0" r="9525" b="0"/>
+            <wp:docPr id="31" name="Picture 31"/>
+            <wp:cNvGraphicFramePr>
+              <a:graphicFrameLocks xmlns:a="http://schemas.openxmlformats.org/drawingml/2006/main" noChangeAspect="1"/>
+            </wp:cNvGraphicFramePr>
+            <a:graphic xmlns:a="http://schemas.openxmlformats.org/drawingml/2006/main">
+              <a:graphicData uri="http://schemas.openxmlformats.org/drawingml/2006/picture">
+                <pic:pic xmlns:pic="http://schemas.openxmlformats.org/drawingml/2006/picture">
+                  <pic:nvPicPr>
+                    <pic:cNvPr id="0" name=""/>
+                    <pic:cNvPicPr/>
+                  </pic:nvPicPr>
+                  <pic:blipFill>
+                    <a:blip r:embed="rId36"/>
+                    <a:stretch>
+                      <a:fillRect/>
+                    </a:stretch>
+                  </pic:blipFill>
+                  <pic:spPr>
+                    <a:xfrm>
+                      <a:off x="0" y="0"/>
                       <a:ext cx="1381125" cy="1371600"/>
                     </a:xfrm>
                     <a:prstGeom prst="rect">
@@ -10953,6 +12062,15 @@
           <w:sz w:val="40"/>
           <w:szCs w:val="40"/>
         </w:rPr>
+        <w:t xml:space="preserve">  </w:t>
+      </w:r>
+      <w:r>
+        <w:rPr>
+          <w:rFonts w:ascii="Times New Roman" w:eastAsia="Times New Roman" w:hAnsi="Times New Roman" w:cs="Times New Roman"/>
+          <w:b/>
+          <w:sz w:val="40"/>
+          <w:szCs w:val="40"/>
+        </w:rPr>
         <w:t>6</w:t>
       </w:r>
       <w:r>
@@ -11019,7 +12137,7 @@
           <w:u w:val="single"/>
         </w:rPr>
       </w:pPr>
-      <w:hyperlink r:id="rId30" w:history="1">
+      <w:hyperlink r:id="rId37" w:history="1">
         <w:r>
           <w:rPr>
             <w:rStyle w:val="Hyperlink"/>
@@ -11048,13 +12166,11 @@
           <w:szCs w:val="40"/>
         </w:rPr>
       </w:pPr>
-      <w:bookmarkStart w:id="2" w:name="_GoBack"/>
-      <w:bookmarkEnd w:id="2"/>
     </w:p>
     <w:sectPr>
-      <w:headerReference w:type="default" r:id="rId31"/>
-      <w:footerReference w:type="default" r:id="rId32"/>
-      <w:footerReference w:type="first" r:id="rId33"/>
+      <w:headerReference w:type="default" r:id="rId38"/>
+      <w:footerReference w:type="default" r:id="rId39"/>
+      <w:footerReference w:type="first" r:id="rId40"/>
       <w:pgSz w:w="12240" w:h="15840"/>
       <w:pgMar w:top="1080" w:right="1440" w:bottom="1080" w:left="1440" w:header="0" w:footer="720" w:gutter="0"/>
       <w:pgNumType w:start="0"/>
@@ -14060,7 +15176,7 @@
 </file>
 
 <file path=customXml/itemProps1.xml><?xml version="1.0" encoding="utf-8"?>
-<ds:datastoreItem xmlns:ds="http://schemas.openxmlformats.org/officeDocument/2006/customXml" ds:itemID="{6FDFCD4C-00D1-4FB9-B4F6-9E9298CDC8C5}">
+<ds:datastoreItem xmlns:ds="http://schemas.openxmlformats.org/officeDocument/2006/customXml" ds:itemID="{247EFEF7-7F5A-4C61-8E2C-019196FF76B4}">
   <ds:schemaRefs>
     <ds:schemaRef ds:uri="http://schemas.openxmlformats.org/officeDocument/2006/bibliography"/>
   </ds:schemaRefs>

</xml_diff>

<commit_message>
marked to required form validation in some files
</commit_message>
<xml_diff>
--- a/Final_software_documentation_Flyaway.docx
+++ b/Final_software_documentation_Flyaway.docx
@@ -1090,137 +1090,126 @@
         </w:rPr>
         <w:t>ution Overview……</w:t>
       </w:r>
+      <w:r>
+        <w:rPr>
+          <w:rFonts w:ascii="Times New Roman" w:eastAsia="Times New Roman" w:hAnsi="Times New Roman" w:cs="Times New Roman"/>
+          <w:b/>
+          <w:sz w:val="36"/>
+          <w:szCs w:val="36"/>
+        </w:rPr>
+        <w:t>…………………………………..8</w:t>
+      </w:r>
+    </w:p>
+    <w:p>
+      <w:pPr>
+        <w:ind w:firstLine="720"/>
+        <w:rPr>
+          <w:rFonts w:ascii="Times New Roman" w:eastAsia="Times New Roman" w:hAnsi="Times New Roman" w:cs="Times New Roman"/>
+          <w:b/>
+        </w:rPr>
+      </w:pPr>
+      <w:r>
+        <w:rPr>
+          <w:rFonts w:ascii="Times New Roman" w:eastAsia="Times New Roman" w:hAnsi="Times New Roman" w:cs="Times New Roman"/>
+          <w:b/>
+        </w:rPr>
+        <w:t>5</w:t>
+      </w:r>
+      <w:r>
+        <w:rPr>
+          <w:rFonts w:ascii="Times New Roman" w:eastAsia="Times New Roman" w:hAnsi="Times New Roman" w:cs="Times New Roman"/>
+          <w:b/>
+        </w:rPr>
+        <w:t>.1   UI for User….</w:t>
+      </w:r>
+      <w:r>
+        <w:rPr>
+          <w:rFonts w:ascii="Times New Roman" w:eastAsia="Times New Roman" w:hAnsi="Times New Roman" w:cs="Times New Roman"/>
+          <w:b/>
+        </w:rPr>
+        <w:t xml:space="preserve"> ……………………</w:t>
+      </w:r>
       <w:bookmarkStart w:id="2" w:name="_GoBack"/>
       <w:bookmarkEnd w:id="2"/>
       <w:r>
         <w:rPr>
           <w:rFonts w:ascii="Times New Roman" w:eastAsia="Times New Roman" w:hAnsi="Times New Roman" w:cs="Times New Roman"/>
           <w:b/>
+        </w:rPr>
+        <w:t xml:space="preserve">……………………………………………………. </w:t>
+      </w:r>
+      <w:r>
+        <w:rPr>
+          <w:rFonts w:ascii="Times New Roman" w:eastAsia="Times New Roman" w:hAnsi="Times New Roman" w:cs="Times New Roman"/>
+          <w:b/>
+        </w:rPr>
+        <w:t>…</w:t>
+      </w:r>
+      <w:r>
+        <w:rPr>
+          <w:rFonts w:ascii="Times New Roman" w:eastAsia="Times New Roman" w:hAnsi="Times New Roman" w:cs="Times New Roman"/>
+          <w:b/>
+        </w:rPr>
+        <w:t xml:space="preserve"> 8</w:t>
+      </w:r>
+    </w:p>
+    <w:p>
+      <w:pPr>
+        <w:ind w:firstLine="720"/>
+        <w:rPr>
+          <w:rFonts w:ascii="Times New Roman" w:eastAsia="Times New Roman" w:hAnsi="Times New Roman" w:cs="Times New Roman"/>
+          <w:b/>
+        </w:rPr>
+      </w:pPr>
+      <w:r>
+        <w:rPr>
+          <w:rFonts w:ascii="Times New Roman" w:eastAsia="Times New Roman" w:hAnsi="Times New Roman" w:cs="Times New Roman"/>
+          <w:b/>
+        </w:rPr>
+        <w:t>5.</w:t>
+      </w:r>
+      <w:r>
+        <w:rPr>
+          <w:rFonts w:ascii="Times New Roman" w:eastAsia="Times New Roman" w:hAnsi="Times New Roman" w:cs="Times New Roman"/>
+        </w:rPr>
+        <w:t xml:space="preserve">2   </w:t>
+      </w:r>
+      <w:r>
+        <w:rPr>
+          <w:rFonts w:ascii="Times New Roman" w:eastAsia="Times New Roman" w:hAnsi="Times New Roman" w:cs="Times New Roman"/>
+          <w:b/>
+        </w:rPr>
+        <w:t xml:space="preserve"> UI for Admin….………………………………………………………………………….13</w:t>
+      </w:r>
+    </w:p>
+    <w:p>
+      <w:pPr>
+        <w:ind w:firstLine="720"/>
+        <w:rPr>
+          <w:rFonts w:ascii="Times New Roman" w:eastAsia="Times New Roman" w:hAnsi="Times New Roman" w:cs="Times New Roman"/>
+          <w:b/>
+        </w:rPr>
+      </w:pPr>
+    </w:p>
+    <w:p>
+      <w:pPr>
+        <w:rPr>
+          <w:rFonts w:ascii="Times New Roman" w:eastAsia="Times New Roman" w:hAnsi="Times New Roman" w:cs="Times New Roman"/>
+          <w:b/>
           <w:sz w:val="36"/>
           <w:szCs w:val="36"/>
         </w:rPr>
-        <w:t>…………………………………..8</w:t>
-      </w:r>
-    </w:p>
-    <w:p>
-      <w:pPr>
-        <w:ind w:firstLine="720"/>
-        <w:rPr>
-          <w:rFonts w:ascii="Times New Roman" w:eastAsia="Times New Roman" w:hAnsi="Times New Roman" w:cs="Times New Roman"/>
-          <w:b/>
-        </w:rPr>
-      </w:pPr>
-      <w:r>
-        <w:rPr>
-          <w:rFonts w:ascii="Times New Roman" w:eastAsia="Times New Roman" w:hAnsi="Times New Roman" w:cs="Times New Roman"/>
-          <w:b/>
-        </w:rPr>
-        <w:t>5</w:t>
-      </w:r>
-      <w:r>
-        <w:rPr>
-          <w:rFonts w:ascii="Times New Roman" w:eastAsia="Times New Roman" w:hAnsi="Times New Roman" w:cs="Times New Roman"/>
-          <w:b/>
-        </w:rPr>
-        <w:t>.1   UI for User….</w:t>
-      </w:r>
-      <w:r>
-        <w:rPr>
-          <w:rFonts w:ascii="Times New Roman" w:eastAsia="Times New Roman" w:hAnsi="Times New Roman" w:cs="Times New Roman"/>
-          <w:b/>
-        </w:rPr>
-        <w:t xml:space="preserve"> …………………………………………………………………………. </w:t>
-      </w:r>
-      <w:r>
-        <w:rPr>
-          <w:rFonts w:ascii="Times New Roman" w:eastAsia="Times New Roman" w:hAnsi="Times New Roman" w:cs="Times New Roman"/>
-          <w:b/>
-        </w:rPr>
-        <w:t>…</w:t>
-      </w:r>
-      <w:r>
-        <w:rPr>
-          <w:rFonts w:ascii="Times New Roman" w:eastAsia="Times New Roman" w:hAnsi="Times New Roman" w:cs="Times New Roman"/>
-          <w:b/>
-        </w:rPr>
-        <w:t xml:space="preserve"> 8</w:t>
-      </w:r>
-    </w:p>
-    <w:p>
-      <w:pPr>
-        <w:ind w:firstLine="720"/>
-        <w:rPr>
-          <w:rFonts w:ascii="Times New Roman" w:eastAsia="Times New Roman" w:hAnsi="Times New Roman" w:cs="Times New Roman"/>
-          <w:b/>
-        </w:rPr>
-      </w:pPr>
-      <w:r>
-        <w:rPr>
-          <w:rFonts w:ascii="Times New Roman" w:eastAsia="Times New Roman" w:hAnsi="Times New Roman" w:cs="Times New Roman"/>
-          <w:b/>
-        </w:rPr>
-        <w:t>5</w:t>
-      </w:r>
-      <w:r>
-        <w:rPr>
-          <w:rFonts w:ascii="Times New Roman" w:eastAsia="Times New Roman" w:hAnsi="Times New Roman" w:cs="Times New Roman"/>
-          <w:b/>
-        </w:rPr>
-        <w:t>.</w:t>
-      </w:r>
-      <w:r>
-        <w:rPr>
-          <w:rFonts w:ascii="Times New Roman" w:eastAsia="Times New Roman" w:hAnsi="Times New Roman" w:cs="Times New Roman"/>
-        </w:rPr>
-        <w:t>2</w:t>
-      </w:r>
-      <w:r>
-        <w:rPr>
-          <w:rFonts w:ascii="Times New Roman" w:eastAsia="Times New Roman" w:hAnsi="Times New Roman" w:cs="Times New Roman"/>
-        </w:rPr>
-        <w:t xml:space="preserve">   </w:t>
-      </w:r>
-      <w:r>
-        <w:rPr>
-          <w:rFonts w:ascii="Times New Roman" w:eastAsia="Times New Roman" w:hAnsi="Times New Roman" w:cs="Times New Roman"/>
-          <w:b/>
-        </w:rPr>
-        <w:t xml:space="preserve"> </w:t>
-      </w:r>
-      <w:r>
-        <w:rPr>
-          <w:rFonts w:ascii="Times New Roman" w:eastAsia="Times New Roman" w:hAnsi="Times New Roman" w:cs="Times New Roman"/>
-          <w:b/>
-        </w:rPr>
-        <w:t>U</w:t>
-      </w:r>
-      <w:r>
-        <w:rPr>
-          <w:rFonts w:ascii="Times New Roman" w:eastAsia="Times New Roman" w:hAnsi="Times New Roman" w:cs="Times New Roman"/>
-          <w:b/>
-        </w:rPr>
-        <w:t>I for Admin….………………………………………………………………………….13</w:t>
-      </w:r>
-    </w:p>
-    <w:p>
-      <w:pPr>
-        <w:ind w:firstLine="720"/>
-        <w:rPr>
-          <w:rFonts w:ascii="Times New Roman" w:eastAsia="Times New Roman" w:hAnsi="Times New Roman" w:cs="Times New Roman"/>
-          <w:b/>
-        </w:rPr>
-      </w:pPr>
-    </w:p>
-    <w:p>
-      <w:pPr>
+      </w:pPr>
+      <w:proofErr w:type="gramStart"/>
+      <w:r>
         <w:rPr>
           <w:rFonts w:ascii="Times New Roman" w:eastAsia="Times New Roman" w:hAnsi="Times New Roman" w:cs="Times New Roman"/>
           <w:b/>
           <w:sz w:val="36"/>
           <w:szCs w:val="36"/>
         </w:rPr>
-      </w:pPr>
-      <w:proofErr w:type="gramStart"/>
+        <w:t>6</w:t>
+      </w:r>
       <w:r>
         <w:rPr>
           <w:rFonts w:ascii="Times New Roman" w:eastAsia="Times New Roman" w:hAnsi="Times New Roman" w:cs="Times New Roman"/>
@@ -1228,8 +1217,9 @@
           <w:sz w:val="36"/>
           <w:szCs w:val="36"/>
         </w:rPr>
-        <w:t>6</w:t>
-      </w:r>
+        <w:t xml:space="preserve"> .</w:t>
+      </w:r>
+      <w:proofErr w:type="gramEnd"/>
       <w:r>
         <w:rPr>
           <w:rFonts w:ascii="Times New Roman" w:eastAsia="Times New Roman" w:hAnsi="Times New Roman" w:cs="Times New Roman"/>
@@ -1237,9 +1227,9 @@
           <w:sz w:val="36"/>
           <w:szCs w:val="36"/>
         </w:rPr>
-        <w:t xml:space="preserve"> .</w:t>
-      </w:r>
-      <w:proofErr w:type="gramEnd"/>
+        <w:t xml:space="preserve">    </w:t>
+      </w:r>
+      <w:proofErr w:type="spellStart"/>
       <w:r>
         <w:rPr>
           <w:rFonts w:ascii="Times New Roman" w:eastAsia="Times New Roman" w:hAnsi="Times New Roman" w:cs="Times New Roman"/>
@@ -1247,9 +1237,8 @@
           <w:sz w:val="36"/>
           <w:szCs w:val="36"/>
         </w:rPr>
-        <w:t xml:space="preserve">    </w:t>
-      </w:r>
-      <w:proofErr w:type="spellStart"/>
+        <w:t>Gi</w:t>
+      </w:r>
       <w:r>
         <w:rPr>
           <w:rFonts w:ascii="Times New Roman" w:eastAsia="Times New Roman" w:hAnsi="Times New Roman" w:cs="Times New Roman"/>
@@ -1257,8 +1246,9 @@
           <w:sz w:val="36"/>
           <w:szCs w:val="36"/>
         </w:rPr>
-        <w:t>Gi</w:t>
-      </w:r>
+        <w:t>thub</w:t>
+      </w:r>
+      <w:proofErr w:type="spellEnd"/>
       <w:r>
         <w:rPr>
           <w:rFonts w:ascii="Times New Roman" w:eastAsia="Times New Roman" w:hAnsi="Times New Roman" w:cs="Times New Roman"/>
@@ -1266,17 +1256,7 @@
           <w:sz w:val="36"/>
           <w:szCs w:val="36"/>
         </w:rPr>
-        <w:t>thub</w:t>
-      </w:r>
-      <w:proofErr w:type="spellEnd"/>
-      <w:r>
-        <w:rPr>
-          <w:rFonts w:ascii="Times New Roman" w:eastAsia="Times New Roman" w:hAnsi="Times New Roman" w:cs="Times New Roman"/>
-          <w:b/>
-          <w:sz w:val="36"/>
-          <w:szCs w:val="36"/>
-        </w:rPr>
-        <w:t xml:space="preserve"> link……………………………………………....17</w:t>
+        <w:t xml:space="preserve"> link……………………………………………....18</w:t>
       </w:r>
     </w:p>
     <w:p>
@@ -8859,15 +8839,7 @@
           <w:sz w:val="24"/>
           <w:szCs w:val="24"/>
         </w:rPr>
-        <w:t>In sprint 3</w:t>
-      </w:r>
-      <w:r>
-        <w:rPr>
-          <w:b/>
-          <w:sz w:val="24"/>
-          <w:szCs w:val="24"/>
-        </w:rPr>
-        <w:t xml:space="preserve"> the entire workflow with </w:t>
+        <w:t xml:space="preserve">In sprint 3 the entire workflow with </w:t>
       </w:r>
       <w:proofErr w:type="spellStart"/>
       <w:r>
@@ -9529,10 +9501,10 @@
           <w:lang w:val="en-US"/>
         </w:rPr>
         <w:drawing>
-          <wp:inline distT="0" distB="0" distL="0" distR="0" wp14:anchorId="4AD71437" wp14:editId="0CCB2E7D">
-            <wp:extent cx="5943600" cy="2598420"/>
-            <wp:effectExtent l="0" t="0" r="0" b="0"/>
-            <wp:docPr id="3" name="Picture 3"/>
+          <wp:inline distT="0" distB="0" distL="0" distR="0" wp14:anchorId="3E84F097" wp14:editId="104F7808">
+            <wp:extent cx="5943600" cy="2851785"/>
+            <wp:effectExtent l="0" t="0" r="0" b="5715"/>
+            <wp:docPr id="6" name="Picture 6"/>
             <wp:cNvGraphicFramePr>
               <a:graphicFrameLocks xmlns:a="http://schemas.openxmlformats.org/drawingml/2006/main" noChangeAspect="1"/>
             </wp:cNvGraphicFramePr>
@@ -9552,7 +9524,7 @@
                   <pic:spPr>
                     <a:xfrm>
                       <a:off x="0" y="0"/>
-                      <a:ext cx="5943600" cy="2598420"/>
+                      <a:ext cx="5943600" cy="2851785"/>
                     </a:xfrm>
                     <a:prstGeom prst="rect">
                       <a:avLst/>
@@ -9733,6 +9705,7 @@
           <w:bCs/>
           <w:lang w:val="en-US"/>
         </w:rPr>
+        <w:lastRenderedPageBreak/>
         <w:t>User is taken to the login page where he is allowed to fill his valid login credentials. If he is not a valid user he must register first.</w:t>
       </w:r>
     </w:p>
@@ -9756,11 +9729,10 @@
           <w:bdr w:val="none" w:sz="0" w:space="0" w:color="auto" w:frame="1"/>
           <w:lang w:val="en-US"/>
         </w:rPr>
-        <w:lastRenderedPageBreak/>
         <w:drawing>
           <wp:inline distT="0" distB="0" distL="0" distR="0" wp14:anchorId="3DB439B2" wp14:editId="461646D1">
-            <wp:extent cx="5935884" cy="3048000"/>
-            <wp:effectExtent l="0" t="0" r="8255" b="0"/>
+            <wp:extent cx="5934075" cy="2524125"/>
+            <wp:effectExtent l="0" t="0" r="0" b="9525"/>
             <wp:docPr id="129" name="Picture 129" descr="https://lh4.googleusercontent.com/OAeLFIgsFMnnBbnILwnFJND7dj8_vrxOaIWeKPFxv1t8370ZBBkYNvh3PP-IXNM0kOt4cDqhkbHS2mmyy3BlhdVIzT3XjdhCu6G7k4vPqnTc78wqubLWcRZEt4dmZNQvHuwiaRDU"/>
             <wp:cNvGraphicFramePr>
               <a:graphicFrameLocks xmlns:a="http://schemas.openxmlformats.org/drawingml/2006/main" noChangeAspect="1"/>
@@ -9790,7 +9762,7 @@
                   <pic:spPr bwMode="auto">
                     <a:xfrm>
                       <a:off x="0" y="0"/>
-                      <a:ext cx="5943600" cy="3051962"/>
+                      <a:ext cx="5943600" cy="2528177"/>
                     </a:xfrm>
                     <a:prstGeom prst="rect">
                       <a:avLst/>
@@ -9870,20 +9842,28 @@
         </w:rPr>
         <w:t xml:space="preserve">              </w:t>
       </w:r>
-      <w:r>
-        <w:rPr>
-          <w:rFonts w:ascii="Arial" w:eastAsia="Times New Roman" w:hAnsi="Arial" w:cs="Arial"/>
-          <w:b/>
-          <w:bCs/>
+    </w:p>
+    <w:p>
+      <w:pPr>
+        <w:spacing w:before="0" w:line="240" w:lineRule="auto"/>
+        <w:rPr>
+          <w:rFonts w:ascii="Times New Roman" w:eastAsia="Times New Roman" w:hAnsi="Times New Roman" w:cs="Times New Roman"/>
+          <w:color w:val="auto"/>
+          <w:sz w:val="24"/>
+          <w:szCs w:val="24"/>
+          <w:lang w:val="en-US"/>
+        </w:rPr>
+      </w:pPr>
+      <w:r>
+        <w:rPr>
           <w:noProof/>
-          <w:bdr w:val="none" w:sz="0" w:space="0" w:color="auto" w:frame="1"/>
           <w:lang w:val="en-US"/>
         </w:rPr>
         <w:drawing>
-          <wp:inline distT="0" distB="0" distL="0" distR="0">
-            <wp:extent cx="4695825" cy="3095625"/>
+          <wp:inline distT="0" distB="0" distL="0" distR="0" wp14:anchorId="3D4088F4" wp14:editId="6FD2DF97">
+            <wp:extent cx="5524500" cy="3171825"/>
             <wp:effectExtent l="0" t="0" r="0" b="9525"/>
-            <wp:docPr id="128" name="Picture 128" descr="https://lh6.googleusercontent.com/d2ZqVFUHUBhFiKDIJCzWuMF2DTzJtwslHQ21IehL9oHkni3gre8Y1JkKQZbUVgT70PzplR86cmL5cvqgJer7J9UZ6Cfixnd84ToXu5JvaALMhqznZinVolrU6ZbvaU1t-TTUBDKo"/>
+            <wp:docPr id="16" name="Picture 16"/>
             <wp:cNvGraphicFramePr>
               <a:graphicFrameLocks xmlns:a="http://schemas.openxmlformats.org/drawingml/2006/main" noChangeAspect="1"/>
             </wp:cNvGraphicFramePr>
@@ -9891,36 +9871,23 @@
               <a:graphicData uri="http://schemas.openxmlformats.org/drawingml/2006/picture">
                 <pic:pic xmlns:pic="http://schemas.openxmlformats.org/drawingml/2006/picture">
                   <pic:nvPicPr>
-                    <pic:cNvPr id="0" name="Picture 7" descr="https://lh6.googleusercontent.com/d2ZqVFUHUBhFiKDIJCzWuMF2DTzJtwslHQ21IehL9oHkni3gre8Y1JkKQZbUVgT70PzplR86cmL5cvqgJer7J9UZ6Cfixnd84ToXu5JvaALMhqznZinVolrU6ZbvaU1t-TTUBDKo"/>
-                    <pic:cNvPicPr>
-                      <a:picLocks noChangeAspect="1" noChangeArrowheads="1"/>
-                    </pic:cNvPicPr>
+                    <pic:cNvPr id="0" name=""/>
+                    <pic:cNvPicPr/>
                   </pic:nvPicPr>
                   <pic:blipFill>
-                    <a:blip r:embed="rId24">
-                      <a:extLst>
-                        <a:ext uri="{28A0092B-C50C-407E-A947-70E740481C1C}">
-                          <a14:useLocalDpi xmlns:a14="http://schemas.microsoft.com/office/drawing/2010/main" val="0"/>
-                        </a:ext>
-                      </a:extLst>
-                    </a:blip>
-                    <a:srcRect/>
+                    <a:blip r:embed="rId24"/>
                     <a:stretch>
                       <a:fillRect/>
                     </a:stretch>
                   </pic:blipFill>
-                  <pic:spPr bwMode="auto">
+                  <pic:spPr>
                     <a:xfrm>
                       <a:off x="0" y="0"/>
-                      <a:ext cx="4699635" cy="3098137"/>
+                      <a:ext cx="5524500" cy="3171825"/>
                     </a:xfrm>
                     <a:prstGeom prst="rect">
                       <a:avLst/>
                     </a:prstGeom>
-                    <a:noFill/>
-                    <a:ln>
-                      <a:noFill/>
-                    </a:ln>
                   </pic:spPr>
                 </pic:pic>
               </a:graphicData>
@@ -9928,18 +9895,6 @@
           </wp:inline>
         </w:drawing>
       </w:r>
-    </w:p>
-    <w:p>
-      <w:pPr>
-        <w:spacing w:before="0" w:line="240" w:lineRule="auto"/>
-        <w:rPr>
-          <w:rFonts w:ascii="Times New Roman" w:eastAsia="Times New Roman" w:hAnsi="Times New Roman" w:cs="Times New Roman"/>
-          <w:color w:val="auto"/>
-          <w:sz w:val="24"/>
-          <w:szCs w:val="24"/>
-          <w:lang w:val="en-US"/>
-        </w:rPr>
-      </w:pPr>
     </w:p>
     <w:p>
       <w:pPr>
@@ -11004,19 +10959,7 @@
           <w:u w:val="single"/>
           <w:lang w:val="en-US"/>
         </w:rPr>
-        <w:t xml:space="preserve"> </w:t>
-      </w:r>
-      <w:r>
-        <w:rPr>
-          <w:rFonts w:ascii="Times New Roman" w:eastAsia="Times New Roman" w:hAnsi="Times New Roman" w:cs="Times New Roman"/>
-          <w:b/>
-          <w:color w:val="auto"/>
-          <w:sz w:val="28"/>
-          <w:szCs w:val="24"/>
-          <w:u w:val="single"/>
-          <w:lang w:val="en-US"/>
-        </w:rPr>
-        <w:t>U</w:t>
+        <w:t xml:space="preserve"> U</w:t>
       </w:r>
       <w:r>
         <w:rPr>
@@ -11443,10 +11386,10 @@
           <w:lang w:val="en-US"/>
         </w:rPr>
         <w:drawing>
-          <wp:inline distT="0" distB="0" distL="0" distR="0" wp14:anchorId="03A5338B" wp14:editId="511C7440">
-            <wp:extent cx="5943600" cy="2611120"/>
-            <wp:effectExtent l="0" t="0" r="0" b="0"/>
-            <wp:docPr id="10" name="Picture 10"/>
+          <wp:inline distT="0" distB="0" distL="0" distR="0" wp14:anchorId="10C70161" wp14:editId="0FF7630B">
+            <wp:extent cx="5943600" cy="3154045"/>
+            <wp:effectExtent l="0" t="0" r="0" b="8255"/>
+            <wp:docPr id="18" name="Picture 18"/>
             <wp:cNvGraphicFramePr>
               <a:graphicFrameLocks xmlns:a="http://schemas.openxmlformats.org/drawingml/2006/main" noChangeAspect="1"/>
             </wp:cNvGraphicFramePr>
@@ -11466,7 +11409,7 @@
                   <pic:spPr>
                     <a:xfrm>
                       <a:off x="0" y="0"/>
-                      <a:ext cx="5943600" cy="2611120"/>
+                      <a:ext cx="5943600" cy="3154045"/>
                     </a:xfrm>
                     <a:prstGeom prst="rect">
                       <a:avLst/>
@@ -11638,55 +11581,7 @@
           <w:sz w:val="28"/>
           <w:szCs w:val="28"/>
         </w:rPr>
-        <w:t xml:space="preserve">Once the admin clicks on the </w:t>
-      </w:r>
-      <w:r>
-        <w:rPr>
-          <w:rFonts w:ascii="Times New Roman" w:eastAsia="Times New Roman" w:hAnsi="Times New Roman" w:cs="Times New Roman"/>
-          <w:sz w:val="28"/>
-          <w:szCs w:val="28"/>
-        </w:rPr>
-        <w:t>VIEW</w:t>
-      </w:r>
-      <w:r>
-        <w:rPr>
-          <w:rFonts w:ascii="Times New Roman" w:eastAsia="Times New Roman" w:hAnsi="Times New Roman" w:cs="Times New Roman"/>
-          <w:sz w:val="28"/>
-          <w:szCs w:val="28"/>
-        </w:rPr>
-        <w:t xml:space="preserve"> FLIGHT</w:t>
-      </w:r>
-      <w:r>
-        <w:rPr>
-          <w:rFonts w:ascii="Times New Roman" w:eastAsia="Times New Roman" w:hAnsi="Times New Roman" w:cs="Times New Roman"/>
-          <w:sz w:val="28"/>
-          <w:szCs w:val="28"/>
-        </w:rPr>
-        <w:t>S</w:t>
-      </w:r>
-      <w:r>
-        <w:rPr>
-          <w:rFonts w:ascii="Times New Roman" w:eastAsia="Times New Roman" w:hAnsi="Times New Roman" w:cs="Times New Roman"/>
-          <w:sz w:val="28"/>
-          <w:szCs w:val="28"/>
-        </w:rPr>
-        <w:t xml:space="preserve">, the above page is displayed from where the admin can </w:t>
-      </w:r>
-      <w:r>
-        <w:rPr>
-          <w:rFonts w:ascii="Times New Roman" w:eastAsia="Times New Roman" w:hAnsi="Times New Roman" w:cs="Times New Roman"/>
-          <w:sz w:val="28"/>
-          <w:szCs w:val="28"/>
-        </w:rPr>
-        <w:t>view all the available flights, the admin can also delete the unwanted flight details</w:t>
-      </w:r>
-      <w:r>
-        <w:rPr>
-          <w:rFonts w:ascii="Times New Roman" w:eastAsia="Times New Roman" w:hAnsi="Times New Roman" w:cs="Times New Roman"/>
-          <w:sz w:val="28"/>
-          <w:szCs w:val="28"/>
-        </w:rPr>
-        <w:t>.</w:t>
+        <w:t>Once the admin clicks on the VIEW FLIGHTS, the above page is displayed from where the admin can view all the available flights, the admin can also delete the unwanted flight details.</w:t>
       </w:r>
     </w:p>
     <w:p>
@@ -11780,102 +11675,20 @@
       <w:pPr>
         <w:rPr>
           <w:rFonts w:ascii="Times New Roman" w:eastAsia="Times New Roman" w:hAnsi="Times New Roman" w:cs="Times New Roman"/>
-          <w:b/>
-          <w:sz w:val="40"/>
-          <w:szCs w:val="40"/>
-        </w:rPr>
-      </w:pPr>
-    </w:p>
-    <w:p>
-      <w:pPr>
-        <w:rPr>
-          <w:rFonts w:ascii="Times New Roman" w:eastAsia="Times New Roman" w:hAnsi="Times New Roman" w:cs="Times New Roman"/>
-          <w:b/>
-          <w:sz w:val="40"/>
-          <w:szCs w:val="40"/>
-        </w:rPr>
-      </w:pPr>
-      <w:r>
-        <w:rPr>
-          <w:rFonts w:ascii="Times New Roman" w:eastAsia="Times New Roman" w:hAnsi="Times New Roman" w:cs="Times New Roman"/>
-          <w:b/>
-          <w:sz w:val="40"/>
-          <w:szCs w:val="40"/>
-        </w:rPr>
-        <w:t>A</w:t>
-      </w:r>
-      <w:r>
-        <w:rPr>
-          <w:rFonts w:ascii="Times New Roman" w:eastAsia="Times New Roman" w:hAnsi="Times New Roman" w:cs="Times New Roman"/>
-          <w:b/>
-          <w:sz w:val="36"/>
-          <w:szCs w:val="36"/>
-        </w:rPr>
-        <w:t>DMIN</w:t>
-      </w:r>
-      <w:r>
-        <w:rPr>
-          <w:rFonts w:ascii="Times New Roman" w:eastAsia="Times New Roman" w:hAnsi="Times New Roman" w:cs="Times New Roman"/>
-          <w:b/>
-          <w:sz w:val="40"/>
-          <w:szCs w:val="40"/>
-        </w:rPr>
-        <w:t xml:space="preserve"> D</w:t>
-      </w:r>
-      <w:r>
-        <w:rPr>
-          <w:rFonts w:ascii="Times New Roman" w:eastAsia="Times New Roman" w:hAnsi="Times New Roman" w:cs="Times New Roman"/>
-          <w:b/>
-          <w:sz w:val="36"/>
-          <w:szCs w:val="36"/>
-        </w:rPr>
-        <w:t>ATABASE</w:t>
-      </w:r>
-      <w:r>
-        <w:rPr>
-          <w:rFonts w:ascii="Times New Roman" w:eastAsia="Times New Roman" w:hAnsi="Times New Roman" w:cs="Times New Roman"/>
-          <w:b/>
-          <w:sz w:val="40"/>
-          <w:szCs w:val="40"/>
-        </w:rPr>
-        <w:t xml:space="preserve"> T</w:t>
-      </w:r>
-      <w:r>
-        <w:rPr>
-          <w:rFonts w:ascii="Times New Roman" w:eastAsia="Times New Roman" w:hAnsi="Times New Roman" w:cs="Times New Roman"/>
-          <w:b/>
-          <w:sz w:val="36"/>
-          <w:szCs w:val="36"/>
-        </w:rPr>
-        <w:t>ABLE</w:t>
-      </w:r>
-      <w:r>
-        <w:rPr>
-          <w:rFonts w:ascii="Times New Roman" w:eastAsia="Times New Roman" w:hAnsi="Times New Roman" w:cs="Times New Roman"/>
-          <w:b/>
-          <w:sz w:val="40"/>
-          <w:szCs w:val="40"/>
-        </w:rPr>
-        <w:t>:</w:t>
-      </w:r>
-    </w:p>
-    <w:p>
-      <w:pPr>
+          <w:sz w:val="28"/>
+          <w:szCs w:val="28"/>
+        </w:rPr>
+      </w:pPr>
+      <w:r>
         <w:rPr>
           <w:noProof/>
           <w:lang w:val="en-US"/>
         </w:rPr>
-      </w:pPr>
-      <w:r>
-        <w:rPr>
-          <w:noProof/>
-          <w:lang w:val="en-US"/>
-        </w:rPr>
         <w:drawing>
-          <wp:inline distT="0" distB="0" distL="0" distR="0" wp14:anchorId="03CE5C4B" wp14:editId="7C4A4CEB">
-            <wp:extent cx="1457325" cy="1200150"/>
-            <wp:effectExtent l="0" t="0" r="9525" b="0"/>
-            <wp:docPr id="20" name="Picture 20"/>
+          <wp:inline distT="0" distB="0" distL="0" distR="0" wp14:anchorId="6EE59091" wp14:editId="1BF34B8B">
+            <wp:extent cx="5943600" cy="3095625"/>
+            <wp:effectExtent l="0" t="0" r="0" b="9525"/>
+            <wp:docPr id="23" name="Picture 23"/>
             <wp:cNvGraphicFramePr>
               <a:graphicFrameLocks xmlns:a="http://schemas.openxmlformats.org/drawingml/2006/main" noChangeAspect="1"/>
             </wp:cNvGraphicFramePr>
@@ -11895,7 +11708,7 @@
                   <pic:spPr>
                     <a:xfrm>
                       <a:off x="0" y="0"/>
-                      <a:ext cx="1457325" cy="1200150"/>
+                      <a:ext cx="5943600" cy="3095625"/>
                     </a:xfrm>
                     <a:prstGeom prst="rect">
                       <a:avLst/>
@@ -11911,77 +11724,18 @@
     <w:p>
       <w:pPr>
         <w:rPr>
-          <w:noProof/>
+          <w:rFonts w:ascii="Times New Roman" w:eastAsia="Times New Roman" w:hAnsi="Times New Roman" w:cs="Times New Roman"/>
           <w:sz w:val="28"/>
           <w:szCs w:val="28"/>
-          <w:lang w:val="en-US"/>
-        </w:rPr>
-      </w:pPr>
-      <w:r>
-        <w:rPr>
-          <w:noProof/>
+        </w:rPr>
+      </w:pPr>
+      <w:r>
+        <w:rPr>
+          <w:rFonts w:ascii="Times New Roman" w:eastAsia="Times New Roman" w:hAnsi="Times New Roman" w:cs="Times New Roman"/>
           <w:sz w:val="28"/>
           <w:szCs w:val="28"/>
-          <w:u w:val="single"/>
-          <w:lang w:val="en-US"/>
-        </w:rPr>
-        <w:t>Primary Key</w:t>
-      </w:r>
-      <w:r>
-        <w:rPr>
-          <w:noProof/>
-          <w:sz w:val="28"/>
-          <w:szCs w:val="28"/>
-          <w:lang w:val="en-US"/>
-        </w:rPr>
-        <w:t>:- username</w:t>
-      </w:r>
-    </w:p>
-    <w:p>
-      <w:pPr>
-        <w:rPr>
-          <w:noProof/>
-          <w:sz w:val="28"/>
-          <w:szCs w:val="28"/>
-          <w:lang w:val="en-US"/>
-        </w:rPr>
-      </w:pPr>
-      <w:r>
-        <w:rPr>
-          <w:noProof/>
-          <w:sz w:val="28"/>
-          <w:szCs w:val="28"/>
-          <w:u w:val="single"/>
-          <w:lang w:val="en-US"/>
-        </w:rPr>
-        <w:t>Unique and NotNull</w:t>
-      </w:r>
-      <w:r>
-        <w:rPr>
-          <w:noProof/>
-          <w:sz w:val="28"/>
-          <w:szCs w:val="28"/>
-          <w:lang w:val="en-US"/>
-        </w:rPr>
-        <w:t xml:space="preserve">:- email, </w:t>
-      </w:r>
-      <w:r>
-        <w:rPr>
-          <w:noProof/>
-          <w:sz w:val="28"/>
-          <w:szCs w:val="28"/>
-          <w:lang w:val="en-US"/>
-        </w:rPr>
-        <w:t xml:space="preserve"> </w:t>
-      </w:r>
-      <w:r>
-        <w:rPr>
-          <w:noProof/>
-          <w:sz w:val="28"/>
-          <w:szCs w:val="28"/>
-          <w:lang w:val="en-US"/>
-        </w:rPr>
-        <w:t xml:space="preserve">password </w:t>
+        </w:rPr>
+        <w:t xml:space="preserve">The admin is also able to create the user only once he is logged in. </w:t>
       </w:r>
     </w:p>
     <w:p>
@@ -11993,26 +11747,98 @@
           <w:szCs w:val="40"/>
         </w:rPr>
       </w:pPr>
-      <w:r>
+    </w:p>
+    <w:p>
+      <w:pPr>
         <w:rPr>
           <w:rFonts w:ascii="Times New Roman" w:eastAsia="Times New Roman" w:hAnsi="Times New Roman" w:cs="Times New Roman"/>
           <w:b/>
           <w:sz w:val="40"/>
           <w:szCs w:val="40"/>
         </w:rPr>
+      </w:pPr>
+      <w:r>
+        <w:rPr>
+          <w:rFonts w:ascii="Times New Roman" w:eastAsia="Times New Roman" w:hAnsi="Times New Roman" w:cs="Times New Roman"/>
+          <w:b/>
+          <w:sz w:val="40"/>
+          <w:szCs w:val="40"/>
+        </w:rPr>
         <w:lastRenderedPageBreak/>
-        <w:t xml:space="preserve">                                                                       </w:t>
-      </w:r>
-      <w:r>
+        <w:t>A</w:t>
+      </w:r>
+      <w:r>
+        <w:rPr>
+          <w:rFonts w:ascii="Times New Roman" w:eastAsia="Times New Roman" w:hAnsi="Times New Roman" w:cs="Times New Roman"/>
+          <w:b/>
+          <w:sz w:val="36"/>
+          <w:szCs w:val="36"/>
+        </w:rPr>
+        <w:t>DMIN</w:t>
+      </w:r>
+      <w:r>
+        <w:rPr>
+          <w:rFonts w:ascii="Times New Roman" w:eastAsia="Times New Roman" w:hAnsi="Times New Roman" w:cs="Times New Roman"/>
+          <w:b/>
+          <w:sz w:val="40"/>
+          <w:szCs w:val="40"/>
+        </w:rPr>
+        <w:t xml:space="preserve"> D</w:t>
+      </w:r>
+      <w:r>
+        <w:rPr>
+          <w:rFonts w:ascii="Times New Roman" w:eastAsia="Times New Roman" w:hAnsi="Times New Roman" w:cs="Times New Roman"/>
+          <w:b/>
+          <w:sz w:val="36"/>
+          <w:szCs w:val="36"/>
+        </w:rPr>
+        <w:t>ATABASE</w:t>
+      </w:r>
+      <w:r>
+        <w:rPr>
+          <w:rFonts w:ascii="Times New Roman" w:eastAsia="Times New Roman" w:hAnsi="Times New Roman" w:cs="Times New Roman"/>
+          <w:b/>
+          <w:sz w:val="40"/>
+          <w:szCs w:val="40"/>
+        </w:rPr>
+        <w:t xml:space="preserve"> T</w:t>
+      </w:r>
+      <w:r>
+        <w:rPr>
+          <w:rFonts w:ascii="Times New Roman" w:eastAsia="Times New Roman" w:hAnsi="Times New Roman" w:cs="Times New Roman"/>
+          <w:b/>
+          <w:sz w:val="36"/>
+          <w:szCs w:val="36"/>
+        </w:rPr>
+        <w:t>ABLE</w:t>
+      </w:r>
+      <w:r>
+        <w:rPr>
+          <w:rFonts w:ascii="Times New Roman" w:eastAsia="Times New Roman" w:hAnsi="Times New Roman" w:cs="Times New Roman"/>
+          <w:b/>
+          <w:sz w:val="40"/>
+          <w:szCs w:val="40"/>
+        </w:rPr>
+        <w:t>:</w:t>
+      </w:r>
+    </w:p>
+    <w:p>
+      <w:pPr>
         <w:rPr>
           <w:noProof/>
           <w:lang w:val="en-US"/>
         </w:rPr>
+      </w:pPr>
+      <w:r>
+        <w:rPr>
+          <w:noProof/>
+          <w:lang w:val="en-US"/>
+        </w:rPr>
         <w:drawing>
-          <wp:inline distT="0" distB="0" distL="0" distR="0" wp14:anchorId="677CADB1" wp14:editId="35205E3B">
-            <wp:extent cx="1381125" cy="1371600"/>
+          <wp:inline distT="0" distB="0" distL="0" distR="0" wp14:anchorId="03CE5C4B" wp14:editId="7C4A4CEB">
+            <wp:extent cx="1457325" cy="1200150"/>
             <wp:effectExtent l="0" t="0" r="9525" b="0"/>
-            <wp:docPr id="31" name="Picture 31"/>
+            <wp:docPr id="20" name="Picture 20"/>
             <wp:cNvGraphicFramePr>
               <a:graphicFrameLocks xmlns:a="http://schemas.openxmlformats.org/drawingml/2006/main" noChangeAspect="1"/>
             </wp:cNvGraphicFramePr>
@@ -12032,6 +11858,273 @@
                   <pic:spPr>
                     <a:xfrm>
                       <a:off x="0" y="0"/>
+                      <a:ext cx="1457325" cy="1200150"/>
+                    </a:xfrm>
+                    <a:prstGeom prst="rect">
+                      <a:avLst/>
+                    </a:prstGeom>
+                  </pic:spPr>
+                </pic:pic>
+              </a:graphicData>
+            </a:graphic>
+          </wp:inline>
+        </w:drawing>
+      </w:r>
+    </w:p>
+    <w:p>
+      <w:pPr>
+        <w:rPr>
+          <w:noProof/>
+          <w:sz w:val="28"/>
+          <w:szCs w:val="28"/>
+          <w:lang w:val="en-US"/>
+        </w:rPr>
+      </w:pPr>
+      <w:r>
+        <w:rPr>
+          <w:noProof/>
+          <w:sz w:val="28"/>
+          <w:szCs w:val="28"/>
+          <w:u w:val="single"/>
+          <w:lang w:val="en-US"/>
+        </w:rPr>
+        <w:t>Primary Key</w:t>
+      </w:r>
+      <w:r>
+        <w:rPr>
+          <w:noProof/>
+          <w:sz w:val="28"/>
+          <w:szCs w:val="28"/>
+          <w:lang w:val="en-US"/>
+        </w:rPr>
+        <w:t>:- username</w:t>
+      </w:r>
+    </w:p>
+    <w:p>
+      <w:pPr>
+        <w:rPr>
+          <w:noProof/>
+          <w:sz w:val="28"/>
+          <w:szCs w:val="28"/>
+          <w:lang w:val="en-US"/>
+        </w:rPr>
+      </w:pPr>
+      <w:r>
+        <w:rPr>
+          <w:noProof/>
+          <w:sz w:val="28"/>
+          <w:szCs w:val="28"/>
+          <w:u w:val="single"/>
+          <w:lang w:val="en-US"/>
+        </w:rPr>
+        <w:t>Unique and NotNull</w:t>
+      </w:r>
+      <w:r>
+        <w:rPr>
+          <w:noProof/>
+          <w:sz w:val="28"/>
+          <w:szCs w:val="28"/>
+          <w:lang w:val="en-US"/>
+        </w:rPr>
+        <w:t xml:space="preserve">:- email, </w:t>
+      </w:r>
+      <w:r>
+        <w:rPr>
+          <w:noProof/>
+          <w:sz w:val="28"/>
+          <w:szCs w:val="28"/>
+          <w:lang w:val="en-US"/>
+        </w:rPr>
+        <w:t xml:space="preserve"> </w:t>
+      </w:r>
+      <w:r>
+        <w:rPr>
+          <w:noProof/>
+          <w:sz w:val="28"/>
+          <w:szCs w:val="28"/>
+          <w:lang w:val="en-US"/>
+        </w:rPr>
+        <w:t xml:space="preserve">password </w:t>
+      </w:r>
+    </w:p>
+    <w:p>
+      <w:pPr>
+        <w:rPr>
+          <w:noProof/>
+          <w:sz w:val="28"/>
+          <w:szCs w:val="28"/>
+          <w:lang w:val="en-US"/>
+        </w:rPr>
+      </w:pPr>
+    </w:p>
+    <w:p>
+      <w:pPr>
+        <w:rPr>
+          <w:noProof/>
+          <w:sz w:val="28"/>
+          <w:szCs w:val="28"/>
+          <w:lang w:val="en-US"/>
+        </w:rPr>
+      </w:pPr>
+    </w:p>
+    <w:p>
+      <w:pPr>
+        <w:rPr>
+          <w:noProof/>
+          <w:sz w:val="28"/>
+          <w:szCs w:val="28"/>
+          <w:lang w:val="en-US"/>
+        </w:rPr>
+      </w:pPr>
+    </w:p>
+    <w:p>
+      <w:pPr>
+        <w:rPr>
+          <w:noProof/>
+          <w:sz w:val="28"/>
+          <w:szCs w:val="28"/>
+          <w:lang w:val="en-US"/>
+        </w:rPr>
+      </w:pPr>
+    </w:p>
+    <w:p>
+      <w:pPr>
+        <w:rPr>
+          <w:noProof/>
+          <w:sz w:val="28"/>
+          <w:szCs w:val="28"/>
+          <w:lang w:val="en-US"/>
+        </w:rPr>
+      </w:pPr>
+    </w:p>
+    <w:p>
+      <w:pPr>
+        <w:rPr>
+          <w:noProof/>
+          <w:sz w:val="28"/>
+          <w:szCs w:val="28"/>
+          <w:lang w:val="en-US"/>
+        </w:rPr>
+      </w:pPr>
+    </w:p>
+    <w:p>
+      <w:pPr>
+        <w:rPr>
+          <w:noProof/>
+          <w:sz w:val="28"/>
+          <w:szCs w:val="28"/>
+          <w:lang w:val="en-US"/>
+        </w:rPr>
+      </w:pPr>
+    </w:p>
+    <w:p>
+      <w:pPr>
+        <w:rPr>
+          <w:noProof/>
+          <w:sz w:val="28"/>
+          <w:szCs w:val="28"/>
+          <w:lang w:val="en-US"/>
+        </w:rPr>
+      </w:pPr>
+    </w:p>
+    <w:p>
+      <w:pPr>
+        <w:rPr>
+          <w:noProof/>
+          <w:sz w:val="28"/>
+          <w:szCs w:val="28"/>
+          <w:lang w:val="en-US"/>
+        </w:rPr>
+      </w:pPr>
+    </w:p>
+    <w:p>
+      <w:pPr>
+        <w:rPr>
+          <w:noProof/>
+          <w:sz w:val="28"/>
+          <w:szCs w:val="28"/>
+          <w:lang w:val="en-US"/>
+        </w:rPr>
+      </w:pPr>
+    </w:p>
+    <w:p>
+      <w:pPr>
+        <w:rPr>
+          <w:noProof/>
+          <w:sz w:val="28"/>
+          <w:szCs w:val="28"/>
+          <w:lang w:val="en-US"/>
+        </w:rPr>
+      </w:pPr>
+    </w:p>
+    <w:p>
+      <w:pPr>
+        <w:rPr>
+          <w:noProof/>
+          <w:sz w:val="28"/>
+          <w:szCs w:val="28"/>
+          <w:lang w:val="en-US"/>
+        </w:rPr>
+      </w:pPr>
+    </w:p>
+    <w:p>
+      <w:pPr>
+        <w:rPr>
+          <w:noProof/>
+          <w:sz w:val="28"/>
+          <w:szCs w:val="28"/>
+          <w:lang w:val="en-US"/>
+        </w:rPr>
+      </w:pPr>
+    </w:p>
+    <w:p>
+      <w:pPr>
+        <w:rPr>
+          <w:rFonts w:ascii="Times New Roman" w:eastAsia="Times New Roman" w:hAnsi="Times New Roman" w:cs="Times New Roman"/>
+          <w:b/>
+          <w:sz w:val="40"/>
+          <w:szCs w:val="40"/>
+        </w:rPr>
+      </w:pPr>
+      <w:r>
+        <w:rPr>
+          <w:rFonts w:ascii="Times New Roman" w:eastAsia="Times New Roman" w:hAnsi="Times New Roman" w:cs="Times New Roman"/>
+          <w:b/>
+          <w:sz w:val="40"/>
+          <w:szCs w:val="40"/>
+        </w:rPr>
+        <w:lastRenderedPageBreak/>
+        <w:t xml:space="preserve">                                                                       </w:t>
+      </w:r>
+      <w:r>
+        <w:rPr>
+          <w:noProof/>
+          <w:lang w:val="en-US"/>
+        </w:rPr>
+        <w:drawing>
+          <wp:inline distT="0" distB="0" distL="0" distR="0" wp14:anchorId="677CADB1" wp14:editId="35205E3B">
+            <wp:extent cx="1381125" cy="1371600"/>
+            <wp:effectExtent l="0" t="0" r="9525" b="0"/>
+            <wp:docPr id="31" name="Picture 31"/>
+            <wp:cNvGraphicFramePr>
+              <a:graphicFrameLocks xmlns:a="http://schemas.openxmlformats.org/drawingml/2006/main" noChangeAspect="1"/>
+            </wp:cNvGraphicFramePr>
+            <a:graphic xmlns:a="http://schemas.openxmlformats.org/drawingml/2006/main">
+              <a:graphicData uri="http://schemas.openxmlformats.org/drawingml/2006/picture">
+                <pic:pic xmlns:pic="http://schemas.openxmlformats.org/drawingml/2006/picture">
+                  <pic:nvPicPr>
+                    <pic:cNvPr id="0" name=""/>
+                    <pic:cNvPicPr/>
+                  </pic:nvPicPr>
+                  <pic:blipFill>
+                    <a:blip r:embed="rId37"/>
+                    <a:stretch>
+                      <a:fillRect/>
+                    </a:stretch>
+                  </pic:blipFill>
+                  <pic:spPr>
+                    <a:xfrm>
+                      <a:off x="0" y="0"/>
                       <a:ext cx="1381125" cy="1371600"/>
                     </a:xfrm>
                     <a:prstGeom prst="rect">
@@ -12137,7 +12230,7 @@
           <w:u w:val="single"/>
         </w:rPr>
       </w:pPr>
-      <w:hyperlink r:id="rId37" w:history="1">
+      <w:hyperlink r:id="rId38" w:history="1">
         <w:r>
           <w:rPr>
             <w:rStyle w:val="Hyperlink"/>
@@ -12168,9 +12261,9 @@
       </w:pPr>
     </w:p>
     <w:sectPr>
-      <w:headerReference w:type="default" r:id="rId38"/>
-      <w:footerReference w:type="default" r:id="rId39"/>
-      <w:footerReference w:type="first" r:id="rId40"/>
+      <w:headerReference w:type="default" r:id="rId39"/>
+      <w:footerReference w:type="default" r:id="rId40"/>
+      <w:footerReference w:type="first" r:id="rId41"/>
       <w:pgSz w:w="12240" w:h="15840"/>
       <w:pgMar w:top="1080" w:right="1440" w:bottom="1080" w:left="1440" w:header="0" w:footer="720" w:gutter="0"/>
       <w:pgNumType w:start="0"/>
@@ -12269,13 +12362,16 @@
       <w:rPr>
         <w:noProof/>
       </w:rPr>
-      <w:t>10</w:t>
+      <w:t>1</w:t>
     </w:r>
     <w:r>
       <w:fldChar w:fldCharType="end"/>
     </w:r>
     <w:r>
-      <w:t xml:space="preserve"> of 17</w:t>
+      <w:t xml:space="preserve"> of 1</w:t>
+    </w:r>
+    <w:r>
+      <w:t>8</w:t>
     </w:r>
   </w:p>
 </w:ftr>
@@ -12426,7 +12522,7 @@
         <w:lang w:val="en-US"/>
       </w:rPr>
       <w:drawing>
-        <wp:inline distT="114300" distB="114300" distL="114300" distR="114300" wp14:anchorId="151D8A0B" wp14:editId="294593FA">
+        <wp:inline distT="114300" distB="114300" distL="114300" distR="114300" wp14:anchorId="29C9B57D" wp14:editId="3A443BE0">
           <wp:extent cx="5916349" cy="104775"/>
           <wp:effectExtent l="0" t="0" r="0" b="0"/>
           <wp:docPr id="24" name="image11.png" descr="horizontal line"/>
@@ -15176,7 +15272,7 @@
 </file>
 
 <file path=customXml/itemProps1.xml><?xml version="1.0" encoding="utf-8"?>
-<ds:datastoreItem xmlns:ds="http://schemas.openxmlformats.org/officeDocument/2006/customXml" ds:itemID="{247EFEF7-7F5A-4C61-8E2C-019196FF76B4}">
+<ds:datastoreItem xmlns:ds="http://schemas.openxmlformats.org/officeDocument/2006/customXml" ds:itemID="{3CA299D8-63A9-4D80-95FB-3DA1DC80D109}">
   <ds:schemaRefs>
     <ds:schemaRef ds:uri="http://schemas.openxmlformats.org/officeDocument/2006/bibliography"/>
   </ds:schemaRefs>

</xml_diff>